<commit_message>
APA formatting to tables
</commit_message>
<xml_diff>
--- a/Manuscrito/Findings.docx
+++ b/Manuscrito/Findings.docx
@@ -4,24 +4,24 @@
   <w:body>
     <w:tbl>
       <w:tblPr>
-        <w:tblW w:w="13284" w:type="dxa"/>
+        <w:tblW w:w="12651" w:type="dxa"/>
         <w:tblLook w:val="04A0" w:firstRow="1" w:lastRow="0" w:firstColumn="1" w:lastColumn="0" w:noHBand="0" w:noVBand="1"/>
       </w:tblPr>
       <w:tblGrid>
-        <w:gridCol w:w="1922"/>
-        <w:gridCol w:w="2693"/>
-        <w:gridCol w:w="3383"/>
-        <w:gridCol w:w="2643"/>
-        <w:gridCol w:w="2643"/>
+        <w:gridCol w:w="1830"/>
+        <w:gridCol w:w="2565"/>
+        <w:gridCol w:w="3222"/>
+        <w:gridCol w:w="2517"/>
+        <w:gridCol w:w="2517"/>
       </w:tblGrid>
       <w:tr>
         <w:trPr>
-          <w:trHeight w:val="388"/>
+          <w:trHeight w:val="390"/>
           <w:tblHeader/>
         </w:trPr>
         <w:tc>
           <w:tcPr>
-            <w:tcW w:w="1922" w:type="dxa"/>
+            <w:tcW w:w="1830" w:type="dxa"/>
             <w:tcBorders>
               <w:top w:val="single" w:sz="4" w:space="0" w:color="auto"/>
               <w:left w:val="nil"/>
@@ -35,8 +35,6 @@
               <w:spacing w:line="240" w:lineRule="auto"/>
               <w:jc w:val="center"/>
               <w:rPr>
-                <w:rFonts w:eastAsia="Times New Roman"/>
-                <w:color w:val="000000"/>
                 <w:szCs w:val="24"/>
                 <w:lang w:val="en-US"/>
               </w:rPr>
@@ -51,7 +49,7 @@
         </w:tc>
         <w:tc>
           <w:tcPr>
-            <w:tcW w:w="2693" w:type="dxa"/>
+            <w:tcW w:w="2565" w:type="dxa"/>
             <w:tcBorders>
               <w:top w:val="single" w:sz="4" w:space="0" w:color="auto"/>
               <w:left w:val="nil"/>
@@ -87,7 +85,7 @@
         </w:tc>
         <w:tc>
           <w:tcPr>
-            <w:tcW w:w="3383" w:type="dxa"/>
+            <w:tcW w:w="3222" w:type="dxa"/>
             <w:tcBorders>
               <w:top w:val="single" w:sz="4" w:space="0" w:color="auto"/>
               <w:left w:val="nil"/>
@@ -123,7 +121,7 @@
         </w:tc>
         <w:tc>
           <w:tcPr>
-            <w:tcW w:w="2643" w:type="dxa"/>
+            <w:tcW w:w="2517" w:type="dxa"/>
             <w:tcBorders>
               <w:top w:val="single" w:sz="4" w:space="0" w:color="auto"/>
               <w:left w:val="nil"/>
@@ -159,7 +157,7 @@
         </w:tc>
         <w:tc>
           <w:tcPr>
-            <w:tcW w:w="2643" w:type="dxa"/>
+            <w:tcW w:w="2517" w:type="dxa"/>
             <w:tcBorders>
               <w:top w:val="single" w:sz="4" w:space="0" w:color="auto"/>
               <w:left w:val="nil"/>
@@ -196,11 +194,11 @@
       </w:tr>
       <w:tr>
         <w:trPr>
-          <w:trHeight w:val="342"/>
+          <w:trHeight w:val="344"/>
         </w:trPr>
         <w:tc>
           <w:tcPr>
-            <w:tcW w:w="1922" w:type="dxa"/>
+            <w:tcW w:w="1830" w:type="dxa"/>
             <w:tcBorders>
               <w:top w:val="nil"/>
               <w:left w:val="nil"/>
@@ -218,33 +216,35 @@
             </w:r>
             <w:proofErr w:type="spellEnd"/>
             <w:r>
-              <w:t xml:space="preserve"> et al (2017)</w:t>
-            </w:r>
-          </w:p>
-          <w:p>
-            <w:pPr>
-              <w:spacing w:line="240" w:lineRule="auto"/>
-              <w:rPr>
-                <w:rFonts w:eastAsia="Times New Roman"/>
-                <w:color w:val="000000"/>
-                <w:szCs w:val="24"/>
-                <w:lang w:val="en-US"/>
-              </w:rPr>
-            </w:pPr>
-          </w:p>
-        </w:tc>
-        <w:tc>
-          <w:tcPr>
-            <w:tcW w:w="2693" w:type="dxa"/>
-            <w:tcBorders>
-              <w:top w:val="nil"/>
-              <w:left w:val="nil"/>
-              <w:bottom w:val="nil"/>
-              <w:right w:val="nil"/>
-            </w:tcBorders>
-            <w:shd w:val="clear" w:color="auto" w:fill="auto"/>
-            <w:noWrap/>
-            <w:vAlign w:val="center"/>
+              <w:t xml:space="preserve"> </w:t>
+            </w:r>
+            <w:r>
+              <w:t>et al.</w:t>
+            </w:r>
+            <w:r>
+              <w:t xml:space="preserve"> (2017)</w:t>
+            </w:r>
+          </w:p>
+          <w:p>
+            <w:pPr>
+              <w:spacing w:line="240" w:lineRule="auto"/>
+              <w:rPr>
+                <w:szCs w:val="24"/>
+              </w:rPr>
+            </w:pPr>
+          </w:p>
+        </w:tc>
+        <w:tc>
+          <w:tcPr>
+            <w:tcW w:w="2565" w:type="dxa"/>
+            <w:tcBorders>
+              <w:top w:val="nil"/>
+              <w:left w:val="nil"/>
+              <w:bottom w:val="nil"/>
+              <w:right w:val="nil"/>
+            </w:tcBorders>
+            <w:shd w:val="clear" w:color="auto" w:fill="auto"/>
+            <w:noWrap/>
             <w:hideMark/>
           </w:tcPr>
           <w:p>
@@ -271,16 +271,15 @@
         </w:tc>
         <w:tc>
           <w:tcPr>
-            <w:tcW w:w="3383" w:type="dxa"/>
-            <w:tcBorders>
-              <w:top w:val="nil"/>
-              <w:left w:val="nil"/>
-              <w:bottom w:val="nil"/>
-              <w:right w:val="nil"/>
-            </w:tcBorders>
-            <w:shd w:val="clear" w:color="auto" w:fill="auto"/>
-            <w:noWrap/>
-            <w:vAlign w:val="center"/>
+            <w:tcW w:w="3222" w:type="dxa"/>
+            <w:tcBorders>
+              <w:top w:val="nil"/>
+              <w:left w:val="nil"/>
+              <w:bottom w:val="nil"/>
+              <w:right w:val="nil"/>
+            </w:tcBorders>
+            <w:shd w:val="clear" w:color="auto" w:fill="auto"/>
+            <w:noWrap/>
             <w:hideMark/>
           </w:tcPr>
           <w:p>
@@ -307,16 +306,15 @@
         </w:tc>
         <w:tc>
           <w:tcPr>
-            <w:tcW w:w="2643" w:type="dxa"/>
-            <w:tcBorders>
-              <w:top w:val="nil"/>
-              <w:left w:val="nil"/>
-              <w:bottom w:val="nil"/>
-              <w:right w:val="nil"/>
-            </w:tcBorders>
-            <w:shd w:val="clear" w:color="auto" w:fill="auto"/>
-            <w:noWrap/>
-            <w:vAlign w:val="center"/>
+            <w:tcW w:w="2517" w:type="dxa"/>
+            <w:tcBorders>
+              <w:top w:val="nil"/>
+              <w:left w:val="nil"/>
+              <w:bottom w:val="nil"/>
+              <w:right w:val="nil"/>
+            </w:tcBorders>
+            <w:shd w:val="clear" w:color="auto" w:fill="auto"/>
+            <w:noWrap/>
             <w:hideMark/>
           </w:tcPr>
           <w:p>
@@ -343,16 +341,15 @@
         </w:tc>
         <w:tc>
           <w:tcPr>
-            <w:tcW w:w="2643" w:type="dxa"/>
-            <w:tcBorders>
-              <w:top w:val="nil"/>
-              <w:left w:val="nil"/>
-              <w:bottom w:val="nil"/>
-              <w:right w:val="nil"/>
-            </w:tcBorders>
-            <w:shd w:val="clear" w:color="auto" w:fill="auto"/>
-            <w:noWrap/>
-            <w:vAlign w:val="center"/>
+            <w:tcW w:w="2517" w:type="dxa"/>
+            <w:tcBorders>
+              <w:top w:val="nil"/>
+              <w:left w:val="nil"/>
+              <w:bottom w:val="nil"/>
+              <w:right w:val="nil"/>
+            </w:tcBorders>
+            <w:shd w:val="clear" w:color="auto" w:fill="auto"/>
+            <w:noWrap/>
             <w:hideMark/>
           </w:tcPr>
           <w:p>
@@ -380,11 +377,11 @@
       </w:tr>
       <w:tr>
         <w:trPr>
-          <w:trHeight w:val="342"/>
+          <w:trHeight w:val="344"/>
         </w:trPr>
         <w:tc>
           <w:tcPr>
-            <w:tcW w:w="1922" w:type="dxa"/>
+            <w:tcW w:w="1830" w:type="dxa"/>
             <w:tcBorders>
               <w:top w:val="nil"/>
               <w:left w:val="nil"/>
@@ -404,26 +401,22 @@
             <w:pPr>
               <w:spacing w:line="240" w:lineRule="auto"/>
               <w:rPr>
-                <w:rFonts w:eastAsia="Times New Roman"/>
-                <w:color w:val="000000"/>
-                <w:szCs w:val="24"/>
-                <w:lang w:val="en-US"/>
-              </w:rPr>
-            </w:pPr>
-          </w:p>
-        </w:tc>
-        <w:tc>
-          <w:tcPr>
-            <w:tcW w:w="2693" w:type="dxa"/>
-            <w:tcBorders>
-              <w:top w:val="nil"/>
-              <w:left w:val="nil"/>
-              <w:bottom w:val="nil"/>
-              <w:right w:val="nil"/>
-            </w:tcBorders>
-            <w:shd w:val="clear" w:color="auto" w:fill="auto"/>
-            <w:noWrap/>
-            <w:vAlign w:val="center"/>
+                <w:szCs w:val="24"/>
+              </w:rPr>
+            </w:pPr>
+          </w:p>
+        </w:tc>
+        <w:tc>
+          <w:tcPr>
+            <w:tcW w:w="2565" w:type="dxa"/>
+            <w:tcBorders>
+              <w:top w:val="nil"/>
+              <w:left w:val="nil"/>
+              <w:bottom w:val="nil"/>
+              <w:right w:val="nil"/>
+            </w:tcBorders>
+            <w:shd w:val="clear" w:color="auto" w:fill="auto"/>
+            <w:noWrap/>
             <w:hideMark/>
           </w:tcPr>
           <w:p>
@@ -450,16 +443,15 @@
         </w:tc>
         <w:tc>
           <w:tcPr>
-            <w:tcW w:w="3383" w:type="dxa"/>
-            <w:tcBorders>
-              <w:top w:val="nil"/>
-              <w:left w:val="nil"/>
-              <w:bottom w:val="nil"/>
-              <w:right w:val="nil"/>
-            </w:tcBorders>
-            <w:shd w:val="clear" w:color="auto" w:fill="auto"/>
-            <w:noWrap/>
-            <w:vAlign w:val="center"/>
+            <w:tcW w:w="3222" w:type="dxa"/>
+            <w:tcBorders>
+              <w:top w:val="nil"/>
+              <w:left w:val="nil"/>
+              <w:bottom w:val="nil"/>
+              <w:right w:val="nil"/>
+            </w:tcBorders>
+            <w:shd w:val="clear" w:color="auto" w:fill="auto"/>
+            <w:noWrap/>
             <w:hideMark/>
           </w:tcPr>
           <w:p>
@@ -486,16 +478,15 @@
         </w:tc>
         <w:tc>
           <w:tcPr>
-            <w:tcW w:w="2643" w:type="dxa"/>
-            <w:tcBorders>
-              <w:top w:val="nil"/>
-              <w:left w:val="nil"/>
-              <w:bottom w:val="nil"/>
-              <w:right w:val="nil"/>
-            </w:tcBorders>
-            <w:shd w:val="clear" w:color="auto" w:fill="auto"/>
-            <w:noWrap/>
-            <w:vAlign w:val="center"/>
+            <w:tcW w:w="2517" w:type="dxa"/>
+            <w:tcBorders>
+              <w:top w:val="nil"/>
+              <w:left w:val="nil"/>
+              <w:bottom w:val="nil"/>
+              <w:right w:val="nil"/>
+            </w:tcBorders>
+            <w:shd w:val="clear" w:color="auto" w:fill="auto"/>
+            <w:noWrap/>
             <w:hideMark/>
           </w:tcPr>
           <w:p>
@@ -522,16 +513,15 @@
         </w:tc>
         <w:tc>
           <w:tcPr>
-            <w:tcW w:w="2643" w:type="dxa"/>
-            <w:tcBorders>
-              <w:top w:val="nil"/>
-              <w:left w:val="nil"/>
-              <w:bottom w:val="nil"/>
-              <w:right w:val="nil"/>
-            </w:tcBorders>
-            <w:shd w:val="clear" w:color="auto" w:fill="auto"/>
-            <w:noWrap/>
-            <w:vAlign w:val="center"/>
+            <w:tcW w:w="2517" w:type="dxa"/>
+            <w:tcBorders>
+              <w:top w:val="nil"/>
+              <w:left w:val="nil"/>
+              <w:bottom w:val="nil"/>
+              <w:right w:val="nil"/>
+            </w:tcBorders>
+            <w:shd w:val="clear" w:color="auto" w:fill="auto"/>
+            <w:noWrap/>
             <w:hideMark/>
           </w:tcPr>
           <w:p>
@@ -559,11 +549,11 @@
       </w:tr>
       <w:tr>
         <w:trPr>
-          <w:trHeight w:val="342"/>
+          <w:trHeight w:val="344"/>
         </w:trPr>
         <w:tc>
           <w:tcPr>
-            <w:tcW w:w="1922" w:type="dxa"/>
+            <w:tcW w:w="1830" w:type="dxa"/>
             <w:tcBorders>
               <w:top w:val="nil"/>
               <w:left w:val="nil"/>
@@ -581,33 +571,35 @@
             </w:r>
             <w:proofErr w:type="spellEnd"/>
             <w:r>
-              <w:t xml:space="preserve"> et al (2009)</w:t>
-            </w:r>
-          </w:p>
-          <w:p>
-            <w:pPr>
-              <w:spacing w:line="240" w:lineRule="auto"/>
-              <w:rPr>
-                <w:rFonts w:eastAsia="Times New Roman"/>
-                <w:color w:val="000000"/>
-                <w:szCs w:val="24"/>
-                <w:lang w:val="en-US"/>
-              </w:rPr>
-            </w:pPr>
-          </w:p>
-        </w:tc>
-        <w:tc>
-          <w:tcPr>
-            <w:tcW w:w="2693" w:type="dxa"/>
-            <w:tcBorders>
-              <w:top w:val="nil"/>
-              <w:left w:val="nil"/>
-              <w:bottom w:val="nil"/>
-              <w:right w:val="nil"/>
-            </w:tcBorders>
-            <w:shd w:val="clear" w:color="auto" w:fill="auto"/>
-            <w:noWrap/>
-            <w:vAlign w:val="center"/>
+              <w:t xml:space="preserve"> </w:t>
+            </w:r>
+            <w:r>
+              <w:t>et al.</w:t>
+            </w:r>
+            <w:r>
+              <w:t xml:space="preserve"> (2009)</w:t>
+            </w:r>
+          </w:p>
+          <w:p>
+            <w:pPr>
+              <w:spacing w:line="240" w:lineRule="auto"/>
+              <w:rPr>
+                <w:szCs w:val="24"/>
+              </w:rPr>
+            </w:pPr>
+          </w:p>
+        </w:tc>
+        <w:tc>
+          <w:tcPr>
+            <w:tcW w:w="2565" w:type="dxa"/>
+            <w:tcBorders>
+              <w:top w:val="nil"/>
+              <w:left w:val="nil"/>
+              <w:bottom w:val="nil"/>
+              <w:right w:val="nil"/>
+            </w:tcBorders>
+            <w:shd w:val="clear" w:color="auto" w:fill="auto"/>
+            <w:noWrap/>
             <w:hideMark/>
           </w:tcPr>
           <w:p>
@@ -634,16 +626,15 @@
         </w:tc>
         <w:tc>
           <w:tcPr>
-            <w:tcW w:w="3383" w:type="dxa"/>
-            <w:tcBorders>
-              <w:top w:val="nil"/>
-              <w:left w:val="nil"/>
-              <w:bottom w:val="nil"/>
-              <w:right w:val="nil"/>
-            </w:tcBorders>
-            <w:shd w:val="clear" w:color="auto" w:fill="auto"/>
-            <w:noWrap/>
-            <w:vAlign w:val="center"/>
+            <w:tcW w:w="3222" w:type="dxa"/>
+            <w:tcBorders>
+              <w:top w:val="nil"/>
+              <w:left w:val="nil"/>
+              <w:bottom w:val="nil"/>
+              <w:right w:val="nil"/>
+            </w:tcBorders>
+            <w:shd w:val="clear" w:color="auto" w:fill="auto"/>
+            <w:noWrap/>
             <w:hideMark/>
           </w:tcPr>
           <w:p>
@@ -670,16 +661,15 @@
         </w:tc>
         <w:tc>
           <w:tcPr>
-            <w:tcW w:w="2643" w:type="dxa"/>
-            <w:tcBorders>
-              <w:top w:val="nil"/>
-              <w:left w:val="nil"/>
-              <w:bottom w:val="nil"/>
-              <w:right w:val="nil"/>
-            </w:tcBorders>
-            <w:shd w:val="clear" w:color="auto" w:fill="auto"/>
-            <w:noWrap/>
-            <w:vAlign w:val="center"/>
+            <w:tcW w:w="2517" w:type="dxa"/>
+            <w:tcBorders>
+              <w:top w:val="nil"/>
+              <w:left w:val="nil"/>
+              <w:bottom w:val="nil"/>
+              <w:right w:val="nil"/>
+            </w:tcBorders>
+            <w:shd w:val="clear" w:color="auto" w:fill="auto"/>
+            <w:noWrap/>
             <w:hideMark/>
           </w:tcPr>
           <w:p>
@@ -725,16 +715,15 @@
         </w:tc>
         <w:tc>
           <w:tcPr>
-            <w:tcW w:w="2643" w:type="dxa"/>
-            <w:tcBorders>
-              <w:top w:val="nil"/>
-              <w:left w:val="nil"/>
-              <w:bottom w:val="nil"/>
-              <w:right w:val="nil"/>
-            </w:tcBorders>
-            <w:shd w:val="clear" w:color="auto" w:fill="auto"/>
-            <w:noWrap/>
-            <w:vAlign w:val="center"/>
+            <w:tcW w:w="2517" w:type="dxa"/>
+            <w:tcBorders>
+              <w:top w:val="nil"/>
+              <w:left w:val="nil"/>
+              <w:bottom w:val="nil"/>
+              <w:right w:val="nil"/>
+            </w:tcBorders>
+            <w:shd w:val="clear" w:color="auto" w:fill="auto"/>
+            <w:noWrap/>
             <w:hideMark/>
           </w:tcPr>
           <w:p>
@@ -762,11 +751,11 @@
       </w:tr>
       <w:tr>
         <w:trPr>
-          <w:trHeight w:val="342"/>
+          <w:trHeight w:val="344"/>
         </w:trPr>
         <w:tc>
           <w:tcPr>
-            <w:tcW w:w="1922" w:type="dxa"/>
+            <w:tcW w:w="1830" w:type="dxa"/>
             <w:tcBorders>
               <w:top w:val="nil"/>
               <w:left w:val="nil"/>
@@ -784,33 +773,35 @@
             </w:r>
             <w:proofErr w:type="spellEnd"/>
             <w:r>
-              <w:t xml:space="preserve"> et al (2009)</w:t>
-            </w:r>
-          </w:p>
-          <w:p>
-            <w:pPr>
-              <w:spacing w:line="240" w:lineRule="auto"/>
-              <w:rPr>
-                <w:rFonts w:eastAsia="Times New Roman"/>
-                <w:color w:val="000000"/>
-                <w:szCs w:val="24"/>
-                <w:lang w:val="en-US"/>
-              </w:rPr>
-            </w:pPr>
-          </w:p>
-        </w:tc>
-        <w:tc>
-          <w:tcPr>
-            <w:tcW w:w="2693" w:type="dxa"/>
-            <w:tcBorders>
-              <w:top w:val="nil"/>
-              <w:left w:val="nil"/>
-              <w:bottom w:val="nil"/>
-              <w:right w:val="nil"/>
-            </w:tcBorders>
-            <w:shd w:val="clear" w:color="auto" w:fill="auto"/>
-            <w:noWrap/>
-            <w:vAlign w:val="center"/>
+              <w:t xml:space="preserve"> </w:t>
+            </w:r>
+            <w:r>
+              <w:t>et al.</w:t>
+            </w:r>
+            <w:r>
+              <w:t xml:space="preserve"> (2009)</w:t>
+            </w:r>
+          </w:p>
+          <w:p>
+            <w:pPr>
+              <w:spacing w:line="240" w:lineRule="auto"/>
+              <w:rPr>
+                <w:szCs w:val="24"/>
+              </w:rPr>
+            </w:pPr>
+          </w:p>
+        </w:tc>
+        <w:tc>
+          <w:tcPr>
+            <w:tcW w:w="2565" w:type="dxa"/>
+            <w:tcBorders>
+              <w:top w:val="nil"/>
+              <w:left w:val="nil"/>
+              <w:bottom w:val="nil"/>
+              <w:right w:val="nil"/>
+            </w:tcBorders>
+            <w:shd w:val="clear" w:color="auto" w:fill="auto"/>
+            <w:noWrap/>
             <w:hideMark/>
           </w:tcPr>
           <w:p>
@@ -837,16 +828,15 @@
         </w:tc>
         <w:tc>
           <w:tcPr>
-            <w:tcW w:w="3383" w:type="dxa"/>
-            <w:tcBorders>
-              <w:top w:val="nil"/>
-              <w:left w:val="nil"/>
-              <w:bottom w:val="nil"/>
-              <w:right w:val="nil"/>
-            </w:tcBorders>
-            <w:shd w:val="clear" w:color="auto" w:fill="auto"/>
-            <w:noWrap/>
-            <w:vAlign w:val="center"/>
+            <w:tcW w:w="3222" w:type="dxa"/>
+            <w:tcBorders>
+              <w:top w:val="nil"/>
+              <w:left w:val="nil"/>
+              <w:bottom w:val="nil"/>
+              <w:right w:val="nil"/>
+            </w:tcBorders>
+            <w:shd w:val="clear" w:color="auto" w:fill="auto"/>
+            <w:noWrap/>
             <w:hideMark/>
           </w:tcPr>
           <w:p>
@@ -873,16 +863,15 @@
         </w:tc>
         <w:tc>
           <w:tcPr>
-            <w:tcW w:w="2643" w:type="dxa"/>
-            <w:tcBorders>
-              <w:top w:val="nil"/>
-              <w:left w:val="nil"/>
-              <w:bottom w:val="nil"/>
-              <w:right w:val="nil"/>
-            </w:tcBorders>
-            <w:shd w:val="clear" w:color="auto" w:fill="auto"/>
-            <w:noWrap/>
-            <w:vAlign w:val="center"/>
+            <w:tcW w:w="2517" w:type="dxa"/>
+            <w:tcBorders>
+              <w:top w:val="nil"/>
+              <w:left w:val="nil"/>
+              <w:bottom w:val="nil"/>
+              <w:right w:val="nil"/>
+            </w:tcBorders>
+            <w:shd w:val="clear" w:color="auto" w:fill="auto"/>
+            <w:noWrap/>
             <w:hideMark/>
           </w:tcPr>
           <w:p>
@@ -909,16 +898,15 @@
         </w:tc>
         <w:tc>
           <w:tcPr>
-            <w:tcW w:w="2643" w:type="dxa"/>
-            <w:tcBorders>
-              <w:top w:val="nil"/>
-              <w:left w:val="nil"/>
-              <w:bottom w:val="nil"/>
-              <w:right w:val="nil"/>
-            </w:tcBorders>
-            <w:shd w:val="clear" w:color="auto" w:fill="auto"/>
-            <w:noWrap/>
-            <w:vAlign w:val="center"/>
+            <w:tcW w:w="2517" w:type="dxa"/>
+            <w:tcBorders>
+              <w:top w:val="nil"/>
+              <w:left w:val="nil"/>
+              <w:bottom w:val="nil"/>
+              <w:right w:val="nil"/>
+            </w:tcBorders>
+            <w:shd w:val="clear" w:color="auto" w:fill="auto"/>
+            <w:noWrap/>
             <w:hideMark/>
           </w:tcPr>
           <w:p>
@@ -946,11 +934,11 @@
       </w:tr>
       <w:tr>
         <w:trPr>
-          <w:trHeight w:val="342"/>
+          <w:trHeight w:val="344"/>
         </w:trPr>
         <w:tc>
           <w:tcPr>
-            <w:tcW w:w="1922" w:type="dxa"/>
+            <w:tcW w:w="1830" w:type="dxa"/>
             <w:tcBorders>
               <w:top w:val="nil"/>
               <w:left w:val="nil"/>
@@ -968,33 +956,45 @@
             </w:r>
             <w:proofErr w:type="spellEnd"/>
             <w:r>
-              <w:t xml:space="preserve"> et al (2013)</w:t>
-            </w:r>
-          </w:p>
-          <w:p>
-            <w:pPr>
-              <w:spacing w:line="240" w:lineRule="auto"/>
-              <w:rPr>
-                <w:rFonts w:eastAsia="Times New Roman"/>
-                <w:color w:val="000000"/>
-                <w:szCs w:val="24"/>
-                <w:lang w:val="en-US"/>
-              </w:rPr>
-            </w:pPr>
-          </w:p>
-        </w:tc>
-        <w:tc>
-          <w:tcPr>
-            <w:tcW w:w="2693" w:type="dxa"/>
-            <w:tcBorders>
-              <w:top w:val="nil"/>
-              <w:left w:val="nil"/>
-              <w:bottom w:val="nil"/>
-              <w:right w:val="nil"/>
-            </w:tcBorders>
-            <w:shd w:val="clear" w:color="auto" w:fill="auto"/>
-            <w:noWrap/>
-            <w:vAlign w:val="center"/>
+              <w:t xml:space="preserve"> </w:t>
+            </w:r>
+            <w:r>
+              <w:t>et al.</w:t>
+            </w:r>
+            <w:r>
+              <w:t xml:space="preserve"> (2013)</w:t>
+            </w:r>
+            <w:bookmarkStart w:id="0" w:name="_GoBack"/>
+            <w:bookmarkEnd w:id="0"/>
+            <w:r>
+              <w:rPr>
+                <w:szCs w:val="24"/>
+                <w:vertAlign w:val="superscript"/>
+                <w:lang w:val="en-US"/>
+              </w:rPr>
+              <w:t>a</w:t>
+            </w:r>
+          </w:p>
+          <w:p>
+            <w:pPr>
+              <w:spacing w:line="240" w:lineRule="auto"/>
+              <w:rPr>
+                <w:szCs w:val="24"/>
+              </w:rPr>
+            </w:pPr>
+          </w:p>
+        </w:tc>
+        <w:tc>
+          <w:tcPr>
+            <w:tcW w:w="2565" w:type="dxa"/>
+            <w:tcBorders>
+              <w:top w:val="nil"/>
+              <w:left w:val="nil"/>
+              <w:bottom w:val="nil"/>
+              <w:right w:val="nil"/>
+            </w:tcBorders>
+            <w:shd w:val="clear" w:color="auto" w:fill="auto"/>
+            <w:noWrap/>
             <w:hideMark/>
           </w:tcPr>
           <w:p>
@@ -1021,16 +1021,15 @@
         </w:tc>
         <w:tc>
           <w:tcPr>
-            <w:tcW w:w="3383" w:type="dxa"/>
-            <w:tcBorders>
-              <w:top w:val="nil"/>
-              <w:left w:val="nil"/>
-              <w:bottom w:val="nil"/>
-              <w:right w:val="nil"/>
-            </w:tcBorders>
-            <w:shd w:val="clear" w:color="auto" w:fill="auto"/>
-            <w:noWrap/>
-            <w:vAlign w:val="center"/>
+            <w:tcW w:w="3222" w:type="dxa"/>
+            <w:tcBorders>
+              <w:top w:val="nil"/>
+              <w:left w:val="nil"/>
+              <w:bottom w:val="nil"/>
+              <w:right w:val="nil"/>
+            </w:tcBorders>
+            <w:shd w:val="clear" w:color="auto" w:fill="auto"/>
+            <w:noWrap/>
             <w:hideMark/>
           </w:tcPr>
           <w:p>
@@ -1057,16 +1056,15 @@
         </w:tc>
         <w:tc>
           <w:tcPr>
-            <w:tcW w:w="2643" w:type="dxa"/>
-            <w:tcBorders>
-              <w:top w:val="nil"/>
-              <w:left w:val="nil"/>
-              <w:bottom w:val="nil"/>
-              <w:right w:val="nil"/>
-            </w:tcBorders>
-            <w:shd w:val="clear" w:color="auto" w:fill="auto"/>
-            <w:noWrap/>
-            <w:vAlign w:val="center"/>
+            <w:tcW w:w="2517" w:type="dxa"/>
+            <w:tcBorders>
+              <w:top w:val="nil"/>
+              <w:left w:val="nil"/>
+              <w:bottom w:val="nil"/>
+              <w:right w:val="nil"/>
+            </w:tcBorders>
+            <w:shd w:val="clear" w:color="auto" w:fill="auto"/>
+            <w:noWrap/>
             <w:hideMark/>
           </w:tcPr>
           <w:p>
@@ -1112,16 +1110,15 @@
         </w:tc>
         <w:tc>
           <w:tcPr>
-            <w:tcW w:w="2643" w:type="dxa"/>
-            <w:tcBorders>
-              <w:top w:val="nil"/>
-              <w:left w:val="nil"/>
-              <w:bottom w:val="nil"/>
-              <w:right w:val="nil"/>
-            </w:tcBorders>
-            <w:shd w:val="clear" w:color="auto" w:fill="auto"/>
-            <w:noWrap/>
-            <w:vAlign w:val="center"/>
+            <w:tcW w:w="2517" w:type="dxa"/>
+            <w:tcBorders>
+              <w:top w:val="nil"/>
+              <w:left w:val="nil"/>
+              <w:bottom w:val="nil"/>
+              <w:right w:val="nil"/>
+            </w:tcBorders>
+            <w:shd w:val="clear" w:color="auto" w:fill="auto"/>
+            <w:noWrap/>
             <w:hideMark/>
           </w:tcPr>
           <w:p>
@@ -1149,11 +1146,11 @@
       </w:tr>
       <w:tr>
         <w:trPr>
-          <w:trHeight w:val="342"/>
+          <w:trHeight w:val="344"/>
         </w:trPr>
         <w:tc>
           <w:tcPr>
-            <w:tcW w:w="1922" w:type="dxa"/>
+            <w:tcW w:w="1830" w:type="dxa"/>
             <w:tcBorders>
               <w:top w:val="nil"/>
               <w:left w:val="nil"/>
@@ -1171,33 +1168,48 @@
             </w:r>
             <w:proofErr w:type="spellEnd"/>
             <w:r>
-              <w:t xml:space="preserve"> et al (2013)</w:t>
-            </w:r>
-          </w:p>
-          <w:p>
-            <w:pPr>
-              <w:spacing w:line="240" w:lineRule="auto"/>
-              <w:rPr>
-                <w:rFonts w:eastAsia="Times New Roman"/>
-                <w:color w:val="000000"/>
-                <w:szCs w:val="24"/>
-                <w:lang w:val="en-US"/>
-              </w:rPr>
-            </w:pPr>
-          </w:p>
-        </w:tc>
-        <w:tc>
-          <w:tcPr>
-            <w:tcW w:w="2693" w:type="dxa"/>
-            <w:tcBorders>
-              <w:top w:val="nil"/>
-              <w:left w:val="nil"/>
-              <w:bottom w:val="nil"/>
-              <w:right w:val="nil"/>
-            </w:tcBorders>
-            <w:shd w:val="clear" w:color="auto" w:fill="auto"/>
-            <w:noWrap/>
-            <w:vAlign w:val="center"/>
+              <w:t xml:space="preserve"> </w:t>
+            </w:r>
+            <w:r>
+              <w:t>et al.</w:t>
+            </w:r>
+            <w:r>
+              <w:t xml:space="preserve"> (</w:t>
+            </w:r>
+            <w:proofErr w:type="gramStart"/>
+            <w:r>
+              <w:t>2013)</w:t>
+            </w:r>
+            <w:r>
+              <w:rPr>
+                <w:szCs w:val="24"/>
+                <w:vertAlign w:val="superscript"/>
+                <w:lang w:val="en-US"/>
+              </w:rPr>
+              <w:t>a</w:t>
+            </w:r>
+            <w:proofErr w:type="gramEnd"/>
+          </w:p>
+          <w:p>
+            <w:pPr>
+              <w:spacing w:line="240" w:lineRule="auto"/>
+              <w:rPr>
+                <w:szCs w:val="24"/>
+              </w:rPr>
+            </w:pPr>
+          </w:p>
+        </w:tc>
+        <w:tc>
+          <w:tcPr>
+            <w:tcW w:w="2565" w:type="dxa"/>
+            <w:tcBorders>
+              <w:top w:val="nil"/>
+              <w:left w:val="nil"/>
+              <w:bottom w:val="nil"/>
+              <w:right w:val="nil"/>
+            </w:tcBorders>
+            <w:shd w:val="clear" w:color="auto" w:fill="auto"/>
+            <w:noWrap/>
             <w:hideMark/>
           </w:tcPr>
           <w:p>
@@ -1221,19 +1233,42 @@
               <w:t>Word reading, Reading comprehension</w:t>
             </w:r>
           </w:p>
-        </w:tc>
-        <w:tc>
-          <w:tcPr>
-            <w:tcW w:w="3383" w:type="dxa"/>
-            <w:tcBorders>
-              <w:top w:val="nil"/>
-              <w:left w:val="nil"/>
-              <w:bottom w:val="nil"/>
-              <w:right w:val="nil"/>
-            </w:tcBorders>
-            <w:shd w:val="clear" w:color="auto" w:fill="auto"/>
-            <w:noWrap/>
-            <w:vAlign w:val="center"/>
+          <w:p>
+            <w:pPr>
+              <w:spacing w:line="240" w:lineRule="auto"/>
+              <w:jc w:val="center"/>
+              <w:rPr>
+                <w:rFonts w:eastAsia="Times New Roman"/>
+                <w:color w:val="000000"/>
+                <w:szCs w:val="24"/>
+                <w:lang w:val="en-US"/>
+              </w:rPr>
+            </w:pPr>
+          </w:p>
+          <w:p>
+            <w:pPr>
+              <w:spacing w:line="240" w:lineRule="auto"/>
+              <w:jc w:val="center"/>
+              <w:rPr>
+                <w:rFonts w:eastAsia="Times New Roman"/>
+                <w:color w:val="000000"/>
+                <w:szCs w:val="24"/>
+                <w:lang w:val="en-US"/>
+              </w:rPr>
+            </w:pPr>
+          </w:p>
+        </w:tc>
+        <w:tc>
+          <w:tcPr>
+            <w:tcW w:w="3222" w:type="dxa"/>
+            <w:tcBorders>
+              <w:top w:val="nil"/>
+              <w:left w:val="nil"/>
+              <w:bottom w:val="nil"/>
+              <w:right w:val="nil"/>
+            </w:tcBorders>
+            <w:shd w:val="clear" w:color="auto" w:fill="auto"/>
+            <w:noWrap/>
             <w:hideMark/>
           </w:tcPr>
           <w:p>
@@ -1260,16 +1295,15 @@
         </w:tc>
         <w:tc>
           <w:tcPr>
-            <w:tcW w:w="2643" w:type="dxa"/>
-            <w:tcBorders>
-              <w:top w:val="nil"/>
-              <w:left w:val="nil"/>
-              <w:bottom w:val="nil"/>
-              <w:right w:val="nil"/>
-            </w:tcBorders>
-            <w:shd w:val="clear" w:color="auto" w:fill="auto"/>
-            <w:noWrap/>
-            <w:vAlign w:val="center"/>
+            <w:tcW w:w="2517" w:type="dxa"/>
+            <w:tcBorders>
+              <w:top w:val="nil"/>
+              <w:left w:val="nil"/>
+              <w:bottom w:val="nil"/>
+              <w:right w:val="nil"/>
+            </w:tcBorders>
+            <w:shd w:val="clear" w:color="auto" w:fill="auto"/>
+            <w:noWrap/>
             <w:hideMark/>
           </w:tcPr>
           <w:p>
@@ -1296,16 +1330,15 @@
         </w:tc>
         <w:tc>
           <w:tcPr>
-            <w:tcW w:w="2643" w:type="dxa"/>
-            <w:tcBorders>
-              <w:top w:val="nil"/>
-              <w:left w:val="nil"/>
-              <w:bottom w:val="nil"/>
-              <w:right w:val="nil"/>
-            </w:tcBorders>
-            <w:shd w:val="clear" w:color="auto" w:fill="auto"/>
-            <w:noWrap/>
-            <w:vAlign w:val="center"/>
+            <w:tcW w:w="2517" w:type="dxa"/>
+            <w:tcBorders>
+              <w:top w:val="nil"/>
+              <w:left w:val="nil"/>
+              <w:bottom w:val="nil"/>
+              <w:right w:val="nil"/>
+            </w:tcBorders>
+            <w:shd w:val="clear" w:color="auto" w:fill="auto"/>
+            <w:noWrap/>
             <w:hideMark/>
           </w:tcPr>
           <w:p>
@@ -1333,45 +1366,52 @@
       </w:tr>
       <w:tr>
         <w:trPr>
-          <w:trHeight w:val="342"/>
+          <w:trHeight w:val="344"/>
         </w:trPr>
         <w:tc>
           <w:tcPr>
-            <w:tcW w:w="1922" w:type="dxa"/>
-            <w:tcBorders>
-              <w:top w:val="nil"/>
-              <w:left w:val="nil"/>
-              <w:bottom w:val="nil"/>
-              <w:right w:val="nil"/>
-            </w:tcBorders>
-          </w:tcPr>
-          <w:p>
-            <w:pPr>
-              <w:spacing w:line="240" w:lineRule="auto"/>
-              <w:rPr>
-                <w:rFonts w:eastAsia="Times New Roman"/>
-                <w:color w:val="000000"/>
-                <w:szCs w:val="24"/>
-                <w:lang w:val="en-US"/>
-              </w:rPr>
-            </w:pPr>
-            <w:r>
-              <w:t>Fan et al (2018)</w:t>
-            </w:r>
-          </w:p>
-        </w:tc>
-        <w:tc>
-          <w:tcPr>
-            <w:tcW w:w="2693" w:type="dxa"/>
-            <w:tcBorders>
-              <w:top w:val="nil"/>
-              <w:left w:val="nil"/>
-              <w:bottom w:val="nil"/>
-              <w:right w:val="nil"/>
-            </w:tcBorders>
-            <w:shd w:val="clear" w:color="auto" w:fill="auto"/>
-            <w:noWrap/>
-            <w:vAlign w:val="center"/>
+            <w:tcW w:w="1830" w:type="dxa"/>
+            <w:tcBorders>
+              <w:top w:val="nil"/>
+              <w:left w:val="nil"/>
+              <w:bottom w:val="nil"/>
+              <w:right w:val="nil"/>
+            </w:tcBorders>
+          </w:tcPr>
+          <w:p>
+            <w:pPr>
+              <w:spacing w:line="240" w:lineRule="auto"/>
+            </w:pPr>
+            <w:r>
+              <w:t xml:space="preserve">Fan </w:t>
+            </w:r>
+            <w:r>
+              <w:t>et al.</w:t>
+            </w:r>
+            <w:r>
+              <w:t xml:space="preserve"> (2018)</w:t>
+            </w:r>
+          </w:p>
+          <w:p>
+            <w:pPr>
+              <w:spacing w:line="240" w:lineRule="auto"/>
+              <w:rPr>
+                <w:szCs w:val="24"/>
+              </w:rPr>
+            </w:pPr>
+          </w:p>
+        </w:tc>
+        <w:tc>
+          <w:tcPr>
+            <w:tcW w:w="2565" w:type="dxa"/>
+            <w:tcBorders>
+              <w:top w:val="nil"/>
+              <w:left w:val="nil"/>
+              <w:bottom w:val="nil"/>
+              <w:right w:val="nil"/>
+            </w:tcBorders>
+            <w:shd w:val="clear" w:color="auto" w:fill="auto"/>
+            <w:noWrap/>
             <w:hideMark/>
           </w:tcPr>
           <w:p>
@@ -1422,16 +1462,15 @@
         </w:tc>
         <w:tc>
           <w:tcPr>
-            <w:tcW w:w="3383" w:type="dxa"/>
-            <w:tcBorders>
-              <w:top w:val="nil"/>
-              <w:left w:val="nil"/>
-              <w:bottom w:val="nil"/>
-              <w:right w:val="nil"/>
-            </w:tcBorders>
-            <w:shd w:val="clear" w:color="auto" w:fill="auto"/>
-            <w:noWrap/>
-            <w:vAlign w:val="center"/>
+            <w:tcW w:w="3222" w:type="dxa"/>
+            <w:tcBorders>
+              <w:top w:val="nil"/>
+              <w:left w:val="nil"/>
+              <w:bottom w:val="nil"/>
+              <w:right w:val="nil"/>
+            </w:tcBorders>
+            <w:shd w:val="clear" w:color="auto" w:fill="auto"/>
+            <w:noWrap/>
             <w:hideMark/>
           </w:tcPr>
           <w:p>
@@ -1458,16 +1497,15 @@
         </w:tc>
         <w:tc>
           <w:tcPr>
-            <w:tcW w:w="2643" w:type="dxa"/>
-            <w:tcBorders>
-              <w:top w:val="nil"/>
-              <w:left w:val="nil"/>
-              <w:bottom w:val="nil"/>
-              <w:right w:val="nil"/>
-            </w:tcBorders>
-            <w:shd w:val="clear" w:color="auto" w:fill="auto"/>
-            <w:noWrap/>
-            <w:vAlign w:val="center"/>
+            <w:tcW w:w="2517" w:type="dxa"/>
+            <w:tcBorders>
+              <w:top w:val="nil"/>
+              <w:left w:val="nil"/>
+              <w:bottom w:val="nil"/>
+              <w:right w:val="nil"/>
+            </w:tcBorders>
+            <w:shd w:val="clear" w:color="auto" w:fill="auto"/>
+            <w:noWrap/>
             <w:hideMark/>
           </w:tcPr>
           <w:p>
@@ -1494,16 +1532,15 @@
         </w:tc>
         <w:tc>
           <w:tcPr>
-            <w:tcW w:w="2643" w:type="dxa"/>
-            <w:tcBorders>
-              <w:top w:val="nil"/>
-              <w:left w:val="nil"/>
-              <w:bottom w:val="nil"/>
-              <w:right w:val="nil"/>
-            </w:tcBorders>
-            <w:shd w:val="clear" w:color="auto" w:fill="auto"/>
-            <w:noWrap/>
-            <w:vAlign w:val="center"/>
+            <w:tcW w:w="2517" w:type="dxa"/>
+            <w:tcBorders>
+              <w:top w:val="nil"/>
+              <w:left w:val="nil"/>
+              <w:bottom w:val="nil"/>
+              <w:right w:val="nil"/>
+            </w:tcBorders>
+            <w:shd w:val="clear" w:color="auto" w:fill="auto"/>
+            <w:noWrap/>
             <w:hideMark/>
           </w:tcPr>
           <w:p>
@@ -1531,27 +1568,21 @@
       </w:tr>
       <w:tr>
         <w:trPr>
-          <w:trHeight w:val="342"/>
+          <w:trHeight w:val="344"/>
         </w:trPr>
         <w:tc>
           <w:tcPr>
-            <w:tcW w:w="1922" w:type="dxa"/>
-            <w:tcBorders>
-              <w:top w:val="nil"/>
-              <w:left w:val="nil"/>
-              <w:bottom w:val="nil"/>
-              <w:right w:val="nil"/>
-            </w:tcBorders>
-          </w:tcPr>
-          <w:p>
-            <w:pPr>
-              <w:spacing w:line="240" w:lineRule="auto"/>
-              <w:rPr>
-                <w:rFonts w:eastAsia="Times New Roman"/>
-                <w:color w:val="000000"/>
-                <w:szCs w:val="24"/>
-                <w:lang w:val="en-US"/>
-              </w:rPr>
+            <w:tcW w:w="1830" w:type="dxa"/>
+            <w:tcBorders>
+              <w:top w:val="nil"/>
+              <w:left w:val="nil"/>
+              <w:bottom w:val="nil"/>
+              <w:right w:val="nil"/>
+            </w:tcBorders>
+          </w:tcPr>
+          <w:p>
+            <w:pPr>
+              <w:spacing w:line="240" w:lineRule="auto"/>
             </w:pPr>
             <w:proofErr w:type="spellStart"/>
             <w:r>
@@ -1559,22 +1590,35 @@
             </w:r>
             <w:proofErr w:type="spellEnd"/>
             <w:r>
-              <w:t xml:space="preserve"> et al (2015)</w:t>
-            </w:r>
-          </w:p>
-        </w:tc>
-        <w:tc>
-          <w:tcPr>
-            <w:tcW w:w="2693" w:type="dxa"/>
-            <w:tcBorders>
-              <w:top w:val="nil"/>
-              <w:left w:val="nil"/>
-              <w:bottom w:val="nil"/>
-              <w:right w:val="nil"/>
-            </w:tcBorders>
-            <w:shd w:val="clear" w:color="auto" w:fill="auto"/>
-            <w:noWrap/>
-            <w:vAlign w:val="center"/>
+              <w:t xml:space="preserve"> </w:t>
+            </w:r>
+            <w:r>
+              <w:t>et al.</w:t>
+            </w:r>
+            <w:r>
+              <w:t xml:space="preserve"> (2015)</w:t>
+            </w:r>
+          </w:p>
+          <w:p>
+            <w:pPr>
+              <w:spacing w:line="240" w:lineRule="auto"/>
+              <w:rPr>
+                <w:szCs w:val="24"/>
+              </w:rPr>
+            </w:pPr>
+          </w:p>
+        </w:tc>
+        <w:tc>
+          <w:tcPr>
+            <w:tcW w:w="2565" w:type="dxa"/>
+            <w:tcBorders>
+              <w:top w:val="nil"/>
+              <w:left w:val="nil"/>
+              <w:bottom w:val="nil"/>
+              <w:right w:val="nil"/>
+            </w:tcBorders>
+            <w:shd w:val="clear" w:color="auto" w:fill="auto"/>
+            <w:noWrap/>
             <w:hideMark/>
           </w:tcPr>
           <w:p>
@@ -1625,16 +1669,15 @@
         </w:tc>
         <w:tc>
           <w:tcPr>
-            <w:tcW w:w="3383" w:type="dxa"/>
-            <w:tcBorders>
-              <w:top w:val="nil"/>
-              <w:left w:val="nil"/>
-              <w:bottom w:val="nil"/>
-              <w:right w:val="nil"/>
-            </w:tcBorders>
-            <w:shd w:val="clear" w:color="auto" w:fill="auto"/>
-            <w:noWrap/>
-            <w:vAlign w:val="center"/>
+            <w:tcW w:w="3222" w:type="dxa"/>
+            <w:tcBorders>
+              <w:top w:val="nil"/>
+              <w:left w:val="nil"/>
+              <w:bottom w:val="nil"/>
+              <w:right w:val="nil"/>
+            </w:tcBorders>
+            <w:shd w:val="clear" w:color="auto" w:fill="auto"/>
+            <w:noWrap/>
             <w:hideMark/>
           </w:tcPr>
           <w:p>
@@ -1661,16 +1704,15 @@
         </w:tc>
         <w:tc>
           <w:tcPr>
-            <w:tcW w:w="2643" w:type="dxa"/>
-            <w:tcBorders>
-              <w:top w:val="nil"/>
-              <w:left w:val="nil"/>
-              <w:bottom w:val="nil"/>
-              <w:right w:val="nil"/>
-            </w:tcBorders>
-            <w:shd w:val="clear" w:color="auto" w:fill="auto"/>
-            <w:noWrap/>
-            <w:vAlign w:val="center"/>
+            <w:tcW w:w="2517" w:type="dxa"/>
+            <w:tcBorders>
+              <w:top w:val="nil"/>
+              <w:left w:val="nil"/>
+              <w:bottom w:val="nil"/>
+              <w:right w:val="nil"/>
+            </w:tcBorders>
+            <w:shd w:val="clear" w:color="auto" w:fill="auto"/>
+            <w:noWrap/>
             <w:hideMark/>
           </w:tcPr>
           <w:p>
@@ -1697,16 +1739,15 @@
         </w:tc>
         <w:tc>
           <w:tcPr>
-            <w:tcW w:w="2643" w:type="dxa"/>
-            <w:tcBorders>
-              <w:top w:val="nil"/>
-              <w:left w:val="nil"/>
-              <w:bottom w:val="nil"/>
-              <w:right w:val="nil"/>
-            </w:tcBorders>
-            <w:shd w:val="clear" w:color="auto" w:fill="auto"/>
-            <w:noWrap/>
-            <w:vAlign w:val="center"/>
+            <w:tcW w:w="2517" w:type="dxa"/>
+            <w:tcBorders>
+              <w:top w:val="nil"/>
+              <w:left w:val="nil"/>
+              <w:bottom w:val="nil"/>
+              <w:right w:val="nil"/>
+            </w:tcBorders>
+            <w:shd w:val="clear" w:color="auto" w:fill="auto"/>
+            <w:noWrap/>
             <w:hideMark/>
           </w:tcPr>
           <w:p>
@@ -1734,26 +1775,20 @@
       </w:tr>
       <w:tr>
         <w:trPr>
-          <w:trHeight w:val="342"/>
+          <w:trHeight w:val="344"/>
         </w:trPr>
         <w:tc>
           <w:tcPr>
-            <w:tcW w:w="1922" w:type="dxa"/>
-            <w:tcBorders>
-              <w:top w:val="nil"/>
-              <w:left w:val="nil"/>
-              <w:right w:val="nil"/>
-            </w:tcBorders>
-          </w:tcPr>
-          <w:p>
-            <w:pPr>
-              <w:spacing w:line="240" w:lineRule="auto"/>
-              <w:rPr>
-                <w:rFonts w:eastAsia="Times New Roman"/>
-                <w:color w:val="000000"/>
-                <w:szCs w:val="24"/>
-                <w:lang w:val="en-US"/>
-              </w:rPr>
+            <w:tcW w:w="1830" w:type="dxa"/>
+            <w:tcBorders>
+              <w:top w:val="nil"/>
+              <w:left w:val="nil"/>
+              <w:right w:val="nil"/>
+            </w:tcBorders>
+          </w:tcPr>
+          <w:p>
+            <w:pPr>
+              <w:spacing w:line="240" w:lineRule="auto"/>
             </w:pPr>
             <w:proofErr w:type="spellStart"/>
             <w:r>
@@ -1761,21 +1796,34 @@
             </w:r>
             <w:proofErr w:type="spellEnd"/>
             <w:r>
-              <w:t xml:space="preserve"> et al (2010)</w:t>
-            </w:r>
-          </w:p>
-        </w:tc>
-        <w:tc>
-          <w:tcPr>
-            <w:tcW w:w="2693" w:type="dxa"/>
-            <w:tcBorders>
-              <w:top w:val="nil"/>
-              <w:left w:val="nil"/>
-              <w:right w:val="nil"/>
-            </w:tcBorders>
-            <w:shd w:val="clear" w:color="auto" w:fill="auto"/>
-            <w:noWrap/>
-            <w:vAlign w:val="center"/>
+              <w:t xml:space="preserve"> </w:t>
+            </w:r>
+            <w:r>
+              <w:t>et al.</w:t>
+            </w:r>
+            <w:r>
+              <w:t xml:space="preserve"> (2010)</w:t>
+            </w:r>
+          </w:p>
+          <w:p>
+            <w:pPr>
+              <w:spacing w:line="240" w:lineRule="auto"/>
+              <w:rPr>
+                <w:szCs w:val="24"/>
+              </w:rPr>
+            </w:pPr>
+          </w:p>
+        </w:tc>
+        <w:tc>
+          <w:tcPr>
+            <w:tcW w:w="2565" w:type="dxa"/>
+            <w:tcBorders>
+              <w:top w:val="nil"/>
+              <w:left w:val="nil"/>
+              <w:right w:val="nil"/>
+            </w:tcBorders>
+            <w:shd w:val="clear" w:color="auto" w:fill="auto"/>
+            <w:noWrap/>
             <w:hideMark/>
           </w:tcPr>
           <w:p>
@@ -1826,15 +1874,14 @@
         </w:tc>
         <w:tc>
           <w:tcPr>
-            <w:tcW w:w="3383" w:type="dxa"/>
-            <w:tcBorders>
-              <w:top w:val="nil"/>
-              <w:left w:val="nil"/>
-              <w:right w:val="nil"/>
-            </w:tcBorders>
-            <w:shd w:val="clear" w:color="auto" w:fill="auto"/>
-            <w:noWrap/>
-            <w:vAlign w:val="center"/>
+            <w:tcW w:w="3222" w:type="dxa"/>
+            <w:tcBorders>
+              <w:top w:val="nil"/>
+              <w:left w:val="nil"/>
+              <w:right w:val="nil"/>
+            </w:tcBorders>
+            <w:shd w:val="clear" w:color="auto" w:fill="auto"/>
+            <w:noWrap/>
             <w:hideMark/>
           </w:tcPr>
           <w:p>
@@ -1861,15 +1908,14 @@
         </w:tc>
         <w:tc>
           <w:tcPr>
-            <w:tcW w:w="2643" w:type="dxa"/>
-            <w:tcBorders>
-              <w:top w:val="nil"/>
-              <w:left w:val="nil"/>
-              <w:right w:val="nil"/>
-            </w:tcBorders>
-            <w:shd w:val="clear" w:color="auto" w:fill="auto"/>
-            <w:noWrap/>
-            <w:vAlign w:val="center"/>
+            <w:tcW w:w="2517" w:type="dxa"/>
+            <w:tcBorders>
+              <w:top w:val="nil"/>
+              <w:left w:val="nil"/>
+              <w:right w:val="nil"/>
+            </w:tcBorders>
+            <w:shd w:val="clear" w:color="auto" w:fill="auto"/>
+            <w:noWrap/>
             <w:hideMark/>
           </w:tcPr>
           <w:p>
@@ -1896,15 +1942,14 @@
         </w:tc>
         <w:tc>
           <w:tcPr>
-            <w:tcW w:w="2643" w:type="dxa"/>
-            <w:tcBorders>
-              <w:top w:val="nil"/>
-              <w:left w:val="nil"/>
-              <w:right w:val="nil"/>
-            </w:tcBorders>
-            <w:shd w:val="clear" w:color="auto" w:fill="auto"/>
-            <w:noWrap/>
-            <w:vAlign w:val="center"/>
+            <w:tcW w:w="2517" w:type="dxa"/>
+            <w:tcBorders>
+              <w:top w:val="nil"/>
+              <w:left w:val="nil"/>
+              <w:right w:val="nil"/>
+            </w:tcBorders>
+            <w:shd w:val="clear" w:color="auto" w:fill="auto"/>
+            <w:noWrap/>
             <w:hideMark/>
           </w:tcPr>
           <w:p>
@@ -1932,27 +1977,21 @@
       </w:tr>
       <w:tr>
         <w:trPr>
-          <w:trHeight w:val="342"/>
+          <w:trHeight w:val="344"/>
         </w:trPr>
         <w:tc>
           <w:tcPr>
-            <w:tcW w:w="1922" w:type="dxa"/>
-            <w:tcBorders>
-              <w:top w:val="nil"/>
-              <w:left w:val="nil"/>
-              <w:bottom w:val="nil"/>
-              <w:right w:val="nil"/>
-            </w:tcBorders>
-          </w:tcPr>
-          <w:p>
-            <w:pPr>
-              <w:spacing w:line="240" w:lineRule="auto"/>
-              <w:rPr>
-                <w:rFonts w:eastAsia="Times New Roman"/>
-                <w:color w:val="000000"/>
-                <w:szCs w:val="24"/>
-                <w:lang w:val="en-US"/>
-              </w:rPr>
+            <w:tcW w:w="1830" w:type="dxa"/>
+            <w:tcBorders>
+              <w:top w:val="nil"/>
+              <w:left w:val="nil"/>
+              <w:bottom w:val="nil"/>
+              <w:right w:val="nil"/>
+            </w:tcBorders>
+          </w:tcPr>
+          <w:p>
+            <w:pPr>
+              <w:spacing w:line="240" w:lineRule="auto"/>
             </w:pPr>
             <w:proofErr w:type="spellStart"/>
             <w:r>
@@ -1960,22 +1999,35 @@
             </w:r>
             <w:proofErr w:type="spellEnd"/>
             <w:r>
-              <w:t xml:space="preserve"> et al (2017)</w:t>
-            </w:r>
-          </w:p>
-        </w:tc>
-        <w:tc>
-          <w:tcPr>
-            <w:tcW w:w="2693" w:type="dxa"/>
-            <w:tcBorders>
-              <w:top w:val="nil"/>
-              <w:left w:val="nil"/>
-              <w:bottom w:val="nil"/>
-              <w:right w:val="nil"/>
-            </w:tcBorders>
-            <w:shd w:val="clear" w:color="auto" w:fill="auto"/>
-            <w:noWrap/>
-            <w:vAlign w:val="center"/>
+              <w:t xml:space="preserve"> </w:t>
+            </w:r>
+            <w:r>
+              <w:t>et al.</w:t>
+            </w:r>
+            <w:r>
+              <w:t xml:space="preserve"> (2017)</w:t>
+            </w:r>
+          </w:p>
+          <w:p>
+            <w:pPr>
+              <w:spacing w:line="240" w:lineRule="auto"/>
+              <w:rPr>
+                <w:szCs w:val="24"/>
+              </w:rPr>
+            </w:pPr>
+          </w:p>
+        </w:tc>
+        <w:tc>
+          <w:tcPr>
+            <w:tcW w:w="2565" w:type="dxa"/>
+            <w:tcBorders>
+              <w:top w:val="nil"/>
+              <w:left w:val="nil"/>
+              <w:bottom w:val="nil"/>
+              <w:right w:val="nil"/>
+            </w:tcBorders>
+            <w:shd w:val="clear" w:color="auto" w:fill="auto"/>
+            <w:noWrap/>
             <w:hideMark/>
           </w:tcPr>
           <w:p>
@@ -2002,16 +2054,15 @@
         </w:tc>
         <w:tc>
           <w:tcPr>
-            <w:tcW w:w="3383" w:type="dxa"/>
-            <w:tcBorders>
-              <w:top w:val="nil"/>
-              <w:left w:val="nil"/>
-              <w:bottom w:val="nil"/>
-              <w:right w:val="nil"/>
-            </w:tcBorders>
-            <w:shd w:val="clear" w:color="auto" w:fill="auto"/>
-            <w:noWrap/>
-            <w:vAlign w:val="center"/>
+            <w:tcW w:w="3222" w:type="dxa"/>
+            <w:tcBorders>
+              <w:top w:val="nil"/>
+              <w:left w:val="nil"/>
+              <w:bottom w:val="nil"/>
+              <w:right w:val="nil"/>
+            </w:tcBorders>
+            <w:shd w:val="clear" w:color="auto" w:fill="auto"/>
+            <w:noWrap/>
             <w:hideMark/>
           </w:tcPr>
           <w:p>
@@ -2038,16 +2089,15 @@
         </w:tc>
         <w:tc>
           <w:tcPr>
-            <w:tcW w:w="2643" w:type="dxa"/>
-            <w:tcBorders>
-              <w:top w:val="nil"/>
-              <w:left w:val="nil"/>
-              <w:bottom w:val="nil"/>
-              <w:right w:val="nil"/>
-            </w:tcBorders>
-            <w:shd w:val="clear" w:color="auto" w:fill="auto"/>
-            <w:noWrap/>
-            <w:vAlign w:val="center"/>
+            <w:tcW w:w="2517" w:type="dxa"/>
+            <w:tcBorders>
+              <w:top w:val="nil"/>
+              <w:left w:val="nil"/>
+              <w:bottom w:val="nil"/>
+              <w:right w:val="nil"/>
+            </w:tcBorders>
+            <w:shd w:val="clear" w:color="auto" w:fill="auto"/>
+            <w:noWrap/>
             <w:hideMark/>
           </w:tcPr>
           <w:p>
@@ -2089,42 +2139,67 @@
                 <w:szCs w:val="24"/>
                 <w:lang w:val="en-US"/>
               </w:rPr>
+              <w:lastRenderedPageBreak/>
               <w:t>Comprehension training: r = .52 - .88</w:t>
             </w:r>
           </w:p>
-        </w:tc>
-        <w:tc>
-          <w:tcPr>
-            <w:tcW w:w="2643" w:type="dxa"/>
-            <w:tcBorders>
-              <w:top w:val="nil"/>
-              <w:left w:val="nil"/>
-              <w:bottom w:val="nil"/>
-              <w:right w:val="nil"/>
-            </w:tcBorders>
-            <w:shd w:val="clear" w:color="auto" w:fill="auto"/>
-            <w:noWrap/>
-            <w:vAlign w:val="center"/>
-            <w:hideMark/>
-          </w:tcPr>
-          <w:p>
-            <w:pPr>
-              <w:spacing w:line="240" w:lineRule="auto"/>
-              <w:jc w:val="center"/>
-              <w:rPr>
-                <w:rFonts w:eastAsia="Times New Roman"/>
-                <w:color w:val="000000"/>
-                <w:szCs w:val="24"/>
-                <w:lang w:val="en-US"/>
-              </w:rPr>
-            </w:pPr>
-            <w:r>
-              <w:rPr>
-                <w:rFonts w:eastAsia="Times New Roman"/>
-                <w:color w:val="000000"/>
-                <w:szCs w:val="24"/>
-                <w:lang w:val="en-US"/>
-              </w:rPr>
+          <w:p>
+            <w:pPr>
+              <w:spacing w:line="240" w:lineRule="auto"/>
+              <w:jc w:val="center"/>
+              <w:rPr>
+                <w:rFonts w:eastAsia="Times New Roman"/>
+                <w:color w:val="000000"/>
+                <w:szCs w:val="24"/>
+                <w:lang w:val="en-US"/>
+              </w:rPr>
+            </w:pPr>
+          </w:p>
+          <w:p>
+            <w:pPr>
+              <w:spacing w:line="240" w:lineRule="auto"/>
+              <w:jc w:val="center"/>
+              <w:rPr>
+                <w:rFonts w:eastAsia="Times New Roman"/>
+                <w:color w:val="000000"/>
+                <w:szCs w:val="24"/>
+                <w:lang w:val="en-US"/>
+              </w:rPr>
+            </w:pPr>
+          </w:p>
+        </w:tc>
+        <w:tc>
+          <w:tcPr>
+            <w:tcW w:w="2517" w:type="dxa"/>
+            <w:tcBorders>
+              <w:top w:val="nil"/>
+              <w:left w:val="nil"/>
+              <w:bottom w:val="nil"/>
+              <w:right w:val="nil"/>
+            </w:tcBorders>
+            <w:shd w:val="clear" w:color="auto" w:fill="auto"/>
+            <w:noWrap/>
+            <w:hideMark/>
+          </w:tcPr>
+          <w:p>
+            <w:pPr>
+              <w:spacing w:line="240" w:lineRule="auto"/>
+              <w:jc w:val="center"/>
+              <w:rPr>
+                <w:rFonts w:eastAsia="Times New Roman"/>
+                <w:color w:val="000000"/>
+                <w:szCs w:val="24"/>
+                <w:lang w:val="en-US"/>
+              </w:rPr>
+            </w:pPr>
+            <w:r>
+              <w:rPr>
+                <w:rFonts w:eastAsia="Times New Roman"/>
+                <w:color w:val="000000"/>
+                <w:szCs w:val="24"/>
+                <w:lang w:val="en-US"/>
+              </w:rPr>
+              <w:lastRenderedPageBreak/>
               <w:t>Grapho-syllabic training: large,</w:t>
             </w:r>
           </w:p>
@@ -2146,6 +2221,7 @@
                 <w:szCs w:val="24"/>
                 <w:lang w:val="en-US"/>
               </w:rPr>
+              <w:lastRenderedPageBreak/>
               <w:t>Comprehension training: medium to large</w:t>
             </w:r>
           </w:p>
@@ -2153,26 +2229,20 @@
       </w:tr>
       <w:tr>
         <w:trPr>
-          <w:trHeight w:val="342"/>
+          <w:trHeight w:val="344"/>
         </w:trPr>
         <w:tc>
           <w:tcPr>
-            <w:tcW w:w="1922" w:type="dxa"/>
-            <w:tcBorders>
-              <w:top w:val="nil"/>
-              <w:left w:val="nil"/>
-              <w:right w:val="nil"/>
-            </w:tcBorders>
-          </w:tcPr>
-          <w:p>
-            <w:pPr>
-              <w:spacing w:line="240" w:lineRule="auto"/>
-              <w:rPr>
-                <w:rFonts w:eastAsia="Times New Roman"/>
-                <w:color w:val="000000"/>
-                <w:szCs w:val="24"/>
-                <w:lang w:val="en-US"/>
-              </w:rPr>
+            <w:tcW w:w="1830" w:type="dxa"/>
+            <w:tcBorders>
+              <w:top w:val="nil"/>
+              <w:left w:val="nil"/>
+              <w:right w:val="nil"/>
+            </w:tcBorders>
+          </w:tcPr>
+          <w:p>
+            <w:pPr>
+              <w:spacing w:line="240" w:lineRule="auto"/>
             </w:pPr>
             <w:proofErr w:type="spellStart"/>
             <w:r>
@@ -2181,21 +2251,34 @@
             </w:r>
             <w:proofErr w:type="spellEnd"/>
             <w:r>
-              <w:t xml:space="preserve"> et al (2013)</w:t>
-            </w:r>
-          </w:p>
-        </w:tc>
-        <w:tc>
-          <w:tcPr>
-            <w:tcW w:w="2693" w:type="dxa"/>
-            <w:tcBorders>
-              <w:top w:val="nil"/>
-              <w:left w:val="nil"/>
-              <w:right w:val="nil"/>
-            </w:tcBorders>
-            <w:shd w:val="clear" w:color="auto" w:fill="auto"/>
-            <w:noWrap/>
-            <w:vAlign w:val="center"/>
+              <w:t xml:space="preserve"> </w:t>
+            </w:r>
+            <w:r>
+              <w:t>et al.</w:t>
+            </w:r>
+            <w:r>
+              <w:t xml:space="preserve"> (2013)</w:t>
+            </w:r>
+          </w:p>
+          <w:p>
+            <w:pPr>
+              <w:spacing w:line="240" w:lineRule="auto"/>
+              <w:rPr>
+                <w:szCs w:val="24"/>
+              </w:rPr>
+            </w:pPr>
+          </w:p>
+        </w:tc>
+        <w:tc>
+          <w:tcPr>
+            <w:tcW w:w="2565" w:type="dxa"/>
+            <w:tcBorders>
+              <w:top w:val="nil"/>
+              <w:left w:val="nil"/>
+              <w:right w:val="nil"/>
+            </w:tcBorders>
+            <w:shd w:val="clear" w:color="auto" w:fill="auto"/>
+            <w:noWrap/>
             <w:hideMark/>
           </w:tcPr>
           <w:p>
@@ -2222,15 +2305,14 @@
         </w:tc>
         <w:tc>
           <w:tcPr>
-            <w:tcW w:w="3383" w:type="dxa"/>
-            <w:tcBorders>
-              <w:top w:val="nil"/>
-              <w:left w:val="nil"/>
-              <w:right w:val="nil"/>
-            </w:tcBorders>
-            <w:shd w:val="clear" w:color="auto" w:fill="auto"/>
-            <w:noWrap/>
-            <w:vAlign w:val="center"/>
+            <w:tcW w:w="3222" w:type="dxa"/>
+            <w:tcBorders>
+              <w:top w:val="nil"/>
+              <w:left w:val="nil"/>
+              <w:right w:val="nil"/>
+            </w:tcBorders>
+            <w:shd w:val="clear" w:color="auto" w:fill="auto"/>
+            <w:noWrap/>
             <w:hideMark/>
           </w:tcPr>
           <w:p>
@@ -2266,18 +2348,29 @@
               </w:rPr>
             </w:pPr>
           </w:p>
-        </w:tc>
-        <w:tc>
-          <w:tcPr>
-            <w:tcW w:w="2643" w:type="dxa"/>
-            <w:tcBorders>
-              <w:top w:val="nil"/>
-              <w:left w:val="nil"/>
-              <w:right w:val="nil"/>
-            </w:tcBorders>
-            <w:shd w:val="clear" w:color="auto" w:fill="auto"/>
-            <w:noWrap/>
-            <w:vAlign w:val="center"/>
+          <w:p>
+            <w:pPr>
+              <w:spacing w:line="240" w:lineRule="auto"/>
+              <w:jc w:val="center"/>
+              <w:rPr>
+                <w:rFonts w:eastAsia="Times New Roman"/>
+                <w:color w:val="000000"/>
+                <w:szCs w:val="24"/>
+                <w:lang w:val="en-US"/>
+              </w:rPr>
+            </w:pPr>
+          </w:p>
+        </w:tc>
+        <w:tc>
+          <w:tcPr>
+            <w:tcW w:w="2517" w:type="dxa"/>
+            <w:tcBorders>
+              <w:top w:val="nil"/>
+              <w:left w:val="nil"/>
+              <w:right w:val="nil"/>
+            </w:tcBorders>
+            <w:shd w:val="clear" w:color="auto" w:fill="auto"/>
+            <w:noWrap/>
             <w:hideMark/>
           </w:tcPr>
           <w:p>
@@ -2304,15 +2397,14 @@
         </w:tc>
         <w:tc>
           <w:tcPr>
-            <w:tcW w:w="2643" w:type="dxa"/>
-            <w:tcBorders>
-              <w:top w:val="nil"/>
-              <w:left w:val="nil"/>
-              <w:right w:val="nil"/>
-            </w:tcBorders>
-            <w:shd w:val="clear" w:color="auto" w:fill="auto"/>
-            <w:noWrap/>
-            <w:vAlign w:val="center"/>
+            <w:tcW w:w="2517" w:type="dxa"/>
+            <w:tcBorders>
+              <w:top w:val="nil"/>
+              <w:left w:val="nil"/>
+              <w:right w:val="nil"/>
+            </w:tcBorders>
+            <w:shd w:val="clear" w:color="auto" w:fill="auto"/>
+            <w:noWrap/>
             <w:hideMark/>
           </w:tcPr>
           <w:p>
@@ -2331,11 +2423,11 @@
       </w:tr>
       <w:tr>
         <w:trPr>
-          <w:trHeight w:val="342"/>
+          <w:trHeight w:val="344"/>
         </w:trPr>
         <w:tc>
           <w:tcPr>
-            <w:tcW w:w="1922" w:type="dxa"/>
+            <w:tcW w:w="1830" w:type="dxa"/>
             <w:tcBorders>
               <w:top w:val="nil"/>
               <w:left w:val="nil"/>
@@ -2352,32 +2444,34 @@
             </w:r>
             <w:proofErr w:type="spellEnd"/>
             <w:r>
-              <w:t xml:space="preserve"> et al (2018)</w:t>
-            </w:r>
-          </w:p>
-          <w:p>
-            <w:pPr>
-              <w:spacing w:line="240" w:lineRule="auto"/>
-              <w:rPr>
-                <w:rFonts w:eastAsia="Times New Roman"/>
-                <w:color w:val="000000"/>
-                <w:szCs w:val="24"/>
-                <w:lang w:val="en-US"/>
-              </w:rPr>
-            </w:pPr>
-          </w:p>
-        </w:tc>
-        <w:tc>
-          <w:tcPr>
-            <w:tcW w:w="2693" w:type="dxa"/>
-            <w:tcBorders>
-              <w:top w:val="nil"/>
-              <w:left w:val="nil"/>
-              <w:right w:val="nil"/>
-            </w:tcBorders>
-            <w:shd w:val="clear" w:color="auto" w:fill="auto"/>
-            <w:noWrap/>
-            <w:vAlign w:val="center"/>
+              <w:t xml:space="preserve"> </w:t>
+            </w:r>
+            <w:r>
+              <w:t>et al.</w:t>
+            </w:r>
+            <w:r>
+              <w:t xml:space="preserve"> (2018)</w:t>
+            </w:r>
+          </w:p>
+          <w:p>
+            <w:pPr>
+              <w:spacing w:line="240" w:lineRule="auto"/>
+              <w:rPr>
+                <w:szCs w:val="24"/>
+              </w:rPr>
+            </w:pPr>
+          </w:p>
+        </w:tc>
+        <w:tc>
+          <w:tcPr>
+            <w:tcW w:w="2565" w:type="dxa"/>
+            <w:tcBorders>
+              <w:top w:val="nil"/>
+              <w:left w:val="nil"/>
+              <w:right w:val="nil"/>
+            </w:tcBorders>
+            <w:shd w:val="clear" w:color="auto" w:fill="auto"/>
+            <w:noWrap/>
             <w:hideMark/>
           </w:tcPr>
           <w:p>
@@ -2404,15 +2498,14 @@
         </w:tc>
         <w:tc>
           <w:tcPr>
-            <w:tcW w:w="3383" w:type="dxa"/>
-            <w:tcBorders>
-              <w:top w:val="nil"/>
-              <w:left w:val="nil"/>
-              <w:right w:val="nil"/>
-            </w:tcBorders>
-            <w:shd w:val="clear" w:color="auto" w:fill="auto"/>
-            <w:noWrap/>
-            <w:vAlign w:val="center"/>
+            <w:tcW w:w="3222" w:type="dxa"/>
+            <w:tcBorders>
+              <w:top w:val="nil"/>
+              <w:left w:val="nil"/>
+              <w:right w:val="nil"/>
+            </w:tcBorders>
+            <w:shd w:val="clear" w:color="auto" w:fill="auto"/>
+            <w:noWrap/>
             <w:hideMark/>
           </w:tcPr>
           <w:p>
@@ -2436,18 +2529,41 @@
               <w:t>Reading comprehension, vocabulary, reading fluency</w:t>
             </w:r>
           </w:p>
-        </w:tc>
-        <w:tc>
-          <w:tcPr>
-            <w:tcW w:w="2643" w:type="dxa"/>
-            <w:tcBorders>
-              <w:top w:val="nil"/>
-              <w:left w:val="nil"/>
-              <w:right w:val="nil"/>
-            </w:tcBorders>
-            <w:shd w:val="clear" w:color="auto" w:fill="auto"/>
-            <w:noWrap/>
-            <w:vAlign w:val="center"/>
+          <w:p>
+            <w:pPr>
+              <w:spacing w:line="240" w:lineRule="auto"/>
+              <w:jc w:val="center"/>
+              <w:rPr>
+                <w:rFonts w:eastAsia="Times New Roman"/>
+                <w:color w:val="000000"/>
+                <w:szCs w:val="24"/>
+                <w:lang w:val="en-US"/>
+              </w:rPr>
+            </w:pPr>
+          </w:p>
+          <w:p>
+            <w:pPr>
+              <w:spacing w:line="240" w:lineRule="auto"/>
+              <w:jc w:val="center"/>
+              <w:rPr>
+                <w:rFonts w:eastAsia="Times New Roman"/>
+                <w:color w:val="000000"/>
+                <w:szCs w:val="24"/>
+                <w:lang w:val="en-US"/>
+              </w:rPr>
+            </w:pPr>
+          </w:p>
+        </w:tc>
+        <w:tc>
+          <w:tcPr>
+            <w:tcW w:w="2517" w:type="dxa"/>
+            <w:tcBorders>
+              <w:top w:val="nil"/>
+              <w:left w:val="nil"/>
+              <w:right w:val="nil"/>
+            </w:tcBorders>
+            <w:shd w:val="clear" w:color="auto" w:fill="auto"/>
+            <w:noWrap/>
             <w:hideMark/>
           </w:tcPr>
           <w:p>
@@ -2474,15 +2590,14 @@
         </w:tc>
         <w:tc>
           <w:tcPr>
-            <w:tcW w:w="2643" w:type="dxa"/>
-            <w:tcBorders>
-              <w:top w:val="nil"/>
-              <w:left w:val="nil"/>
-              <w:right w:val="nil"/>
-            </w:tcBorders>
-            <w:shd w:val="clear" w:color="auto" w:fill="auto"/>
-            <w:noWrap/>
-            <w:vAlign w:val="center"/>
+            <w:tcW w:w="2517" w:type="dxa"/>
+            <w:tcBorders>
+              <w:top w:val="nil"/>
+              <w:left w:val="nil"/>
+              <w:right w:val="nil"/>
+            </w:tcBorders>
+            <w:shd w:val="clear" w:color="auto" w:fill="auto"/>
+            <w:noWrap/>
             <w:hideMark/>
           </w:tcPr>
           <w:p>
@@ -2510,14 +2625,13 @@
       </w:tr>
       <w:tr>
         <w:trPr>
-          <w:trHeight w:val="342"/>
+          <w:trHeight w:val="344"/>
         </w:trPr>
         <w:tc>
           <w:tcPr>
-            <w:tcW w:w="1922" w:type="dxa"/>
-            <w:tcBorders>
-              <w:left w:val="nil"/>
-              <w:bottom w:val="nil"/>
+            <w:tcW w:w="1830" w:type="dxa"/>
+            <w:tcBorders>
+              <w:left w:val="nil"/>
               <w:right w:val="nil"/>
             </w:tcBorders>
           </w:tcPr>
@@ -2531,32 +2645,33 @@
             </w:r>
             <w:proofErr w:type="spellEnd"/>
             <w:r>
-              <w:t xml:space="preserve"> et al (2017)</w:t>
-            </w:r>
-          </w:p>
-          <w:p>
-            <w:pPr>
-              <w:spacing w:line="240" w:lineRule="auto"/>
-              <w:rPr>
-                <w:rFonts w:eastAsia="Times New Roman"/>
-                <w:color w:val="000000"/>
-                <w:szCs w:val="24"/>
-                <w:lang w:val="en-US"/>
-              </w:rPr>
-            </w:pPr>
-          </w:p>
-        </w:tc>
-        <w:tc>
-          <w:tcPr>
-            <w:tcW w:w="2693" w:type="dxa"/>
-            <w:tcBorders>
-              <w:left w:val="nil"/>
-              <w:bottom w:val="nil"/>
-              <w:right w:val="nil"/>
-            </w:tcBorders>
-            <w:shd w:val="clear" w:color="auto" w:fill="auto"/>
-            <w:noWrap/>
-            <w:vAlign w:val="center"/>
+              <w:t xml:space="preserve"> </w:t>
+            </w:r>
+            <w:r>
+              <w:t>et al.</w:t>
+            </w:r>
+            <w:r>
+              <w:t xml:space="preserve"> (2017)</w:t>
+            </w:r>
+          </w:p>
+          <w:p>
+            <w:pPr>
+              <w:spacing w:line="240" w:lineRule="auto"/>
+              <w:rPr>
+                <w:szCs w:val="24"/>
+              </w:rPr>
+            </w:pPr>
+          </w:p>
+        </w:tc>
+        <w:tc>
+          <w:tcPr>
+            <w:tcW w:w="2565" w:type="dxa"/>
+            <w:tcBorders>
+              <w:left w:val="nil"/>
+              <w:right w:val="nil"/>
+            </w:tcBorders>
+            <w:shd w:val="clear" w:color="auto" w:fill="auto"/>
+            <w:noWrap/>
             <w:hideMark/>
           </w:tcPr>
           <w:p>
@@ -2583,15 +2698,13 @@
         </w:tc>
         <w:tc>
           <w:tcPr>
-            <w:tcW w:w="3383" w:type="dxa"/>
-            <w:tcBorders>
-              <w:left w:val="nil"/>
-              <w:bottom w:val="nil"/>
-              <w:right w:val="nil"/>
-            </w:tcBorders>
-            <w:shd w:val="clear" w:color="auto" w:fill="auto"/>
-            <w:noWrap/>
-            <w:vAlign w:val="center"/>
+            <w:tcW w:w="3222" w:type="dxa"/>
+            <w:tcBorders>
+              <w:left w:val="nil"/>
+              <w:right w:val="nil"/>
+            </w:tcBorders>
+            <w:shd w:val="clear" w:color="auto" w:fill="auto"/>
+            <w:noWrap/>
             <w:hideMark/>
           </w:tcPr>
           <w:p>
@@ -2615,18 +2728,40 @@
               <w:t>Reading comprehension, Vocabulary, reading fluency</w:t>
             </w:r>
           </w:p>
-        </w:tc>
-        <w:tc>
-          <w:tcPr>
-            <w:tcW w:w="2643" w:type="dxa"/>
-            <w:tcBorders>
-              <w:left w:val="nil"/>
-              <w:bottom w:val="nil"/>
-              <w:right w:val="nil"/>
-            </w:tcBorders>
-            <w:shd w:val="clear" w:color="auto" w:fill="auto"/>
-            <w:noWrap/>
-            <w:vAlign w:val="center"/>
+          <w:p>
+            <w:pPr>
+              <w:spacing w:line="240" w:lineRule="auto"/>
+              <w:jc w:val="center"/>
+              <w:rPr>
+                <w:rFonts w:eastAsia="Times New Roman"/>
+                <w:color w:val="000000"/>
+                <w:szCs w:val="24"/>
+                <w:lang w:val="en-US"/>
+              </w:rPr>
+            </w:pPr>
+          </w:p>
+          <w:p>
+            <w:pPr>
+              <w:spacing w:line="240" w:lineRule="auto"/>
+              <w:jc w:val="center"/>
+              <w:rPr>
+                <w:rFonts w:eastAsia="Times New Roman"/>
+                <w:color w:val="000000"/>
+                <w:szCs w:val="24"/>
+                <w:lang w:val="en-US"/>
+              </w:rPr>
+            </w:pPr>
+          </w:p>
+        </w:tc>
+        <w:tc>
+          <w:tcPr>
+            <w:tcW w:w="2517" w:type="dxa"/>
+            <w:tcBorders>
+              <w:left w:val="nil"/>
+              <w:right w:val="nil"/>
+            </w:tcBorders>
+            <w:shd w:val="clear" w:color="auto" w:fill="auto"/>
+            <w:noWrap/>
             <w:hideMark/>
           </w:tcPr>
           <w:p>
@@ -2654,15 +2789,13 @@
         </w:tc>
         <w:tc>
           <w:tcPr>
-            <w:tcW w:w="2643" w:type="dxa"/>
-            <w:tcBorders>
-              <w:left w:val="nil"/>
-              <w:bottom w:val="nil"/>
-              <w:right w:val="nil"/>
-            </w:tcBorders>
-            <w:shd w:val="clear" w:color="auto" w:fill="auto"/>
-            <w:noWrap/>
-            <w:vAlign w:val="center"/>
+            <w:tcW w:w="2517" w:type="dxa"/>
+            <w:tcBorders>
+              <w:left w:val="nil"/>
+              <w:right w:val="nil"/>
+            </w:tcBorders>
+            <w:shd w:val="clear" w:color="auto" w:fill="auto"/>
+            <w:noWrap/>
             <w:hideMark/>
           </w:tcPr>
           <w:p>
@@ -2690,15 +2823,14 @@
       </w:tr>
       <w:tr>
         <w:trPr>
-          <w:trHeight w:val="342"/>
+          <w:trHeight w:val="344"/>
         </w:trPr>
         <w:tc>
           <w:tcPr>
-            <w:tcW w:w="1922" w:type="dxa"/>
-            <w:tcBorders>
-              <w:top w:val="nil"/>
-              <w:left w:val="nil"/>
-              <w:bottom w:val="nil"/>
+            <w:tcW w:w="1830" w:type="dxa"/>
+            <w:tcBorders>
+              <w:top w:val="nil"/>
+              <w:left w:val="nil"/>
               <w:right w:val="nil"/>
             </w:tcBorders>
           </w:tcPr>
@@ -2715,33 +2847,31 @@
             </w:r>
             <w:proofErr w:type="spellEnd"/>
             <w:r>
-              <w:t xml:space="preserve"> et al</w:t>
-            </w:r>
-          </w:p>
-          <w:p>
-            <w:pPr>
-              <w:spacing w:line="240" w:lineRule="auto"/>
-              <w:rPr>
-                <w:rFonts w:eastAsia="Times New Roman"/>
-                <w:color w:val="000000"/>
-                <w:szCs w:val="24"/>
-                <w:lang w:val="en-US"/>
-              </w:rPr>
-            </w:pPr>
-          </w:p>
-        </w:tc>
-        <w:tc>
-          <w:tcPr>
-            <w:tcW w:w="2693" w:type="dxa"/>
-            <w:tcBorders>
-              <w:top w:val="nil"/>
-              <w:left w:val="nil"/>
-              <w:bottom w:val="nil"/>
-              <w:right w:val="nil"/>
-            </w:tcBorders>
-            <w:shd w:val="clear" w:color="auto" w:fill="auto"/>
-            <w:noWrap/>
-            <w:vAlign w:val="center"/>
+              <w:t xml:space="preserve"> </w:t>
+            </w:r>
+            <w:r>
+              <w:t>et al. (2016)</w:t>
+            </w:r>
+          </w:p>
+          <w:p>
+            <w:pPr>
+              <w:spacing w:line="240" w:lineRule="auto"/>
+              <w:rPr>
+                <w:szCs w:val="24"/>
+              </w:rPr>
+            </w:pPr>
+          </w:p>
+        </w:tc>
+        <w:tc>
+          <w:tcPr>
+            <w:tcW w:w="2565" w:type="dxa"/>
+            <w:tcBorders>
+              <w:top w:val="nil"/>
+              <w:left w:val="nil"/>
+              <w:right w:val="nil"/>
+            </w:tcBorders>
+            <w:shd w:val="clear" w:color="auto" w:fill="auto"/>
+            <w:noWrap/>
             <w:hideMark/>
           </w:tcPr>
           <w:p>
@@ -2765,31 +2895,17 @@
               <w:t>Phonological skills, word reading</w:t>
             </w:r>
           </w:p>
-          <w:p>
-            <w:pPr>
-              <w:spacing w:line="240" w:lineRule="auto"/>
-              <w:jc w:val="center"/>
-              <w:rPr>
-                <w:rFonts w:eastAsia="Times New Roman"/>
-                <w:color w:val="000000"/>
-                <w:szCs w:val="24"/>
-                <w:lang w:val="en-US"/>
-              </w:rPr>
-            </w:pPr>
-          </w:p>
-        </w:tc>
-        <w:tc>
-          <w:tcPr>
-            <w:tcW w:w="3383" w:type="dxa"/>
-            <w:tcBorders>
-              <w:top w:val="nil"/>
-              <w:left w:val="nil"/>
-              <w:bottom w:val="nil"/>
-              <w:right w:val="nil"/>
-            </w:tcBorders>
-            <w:shd w:val="clear" w:color="auto" w:fill="auto"/>
-            <w:noWrap/>
-            <w:vAlign w:val="center"/>
+        </w:tc>
+        <w:tc>
+          <w:tcPr>
+            <w:tcW w:w="3222" w:type="dxa"/>
+            <w:tcBorders>
+              <w:top w:val="nil"/>
+              <w:left w:val="nil"/>
+              <w:right w:val="nil"/>
+            </w:tcBorders>
+            <w:shd w:val="clear" w:color="auto" w:fill="auto"/>
+            <w:noWrap/>
             <w:hideMark/>
           </w:tcPr>
           <w:p>
@@ -2816,16 +2932,14 @@
         </w:tc>
         <w:tc>
           <w:tcPr>
-            <w:tcW w:w="2643" w:type="dxa"/>
-            <w:tcBorders>
-              <w:top w:val="nil"/>
-              <w:left w:val="nil"/>
-              <w:bottom w:val="nil"/>
-              <w:right w:val="nil"/>
-            </w:tcBorders>
-            <w:shd w:val="clear" w:color="auto" w:fill="auto"/>
-            <w:noWrap/>
-            <w:vAlign w:val="center"/>
+            <w:tcW w:w="2517" w:type="dxa"/>
+            <w:tcBorders>
+              <w:top w:val="nil"/>
+              <w:left w:val="nil"/>
+              <w:right w:val="nil"/>
+            </w:tcBorders>
+            <w:shd w:val="clear" w:color="auto" w:fill="auto"/>
+            <w:noWrap/>
             <w:hideMark/>
           </w:tcPr>
           <w:p>
@@ -2892,16 +3006,14 @@
         </w:tc>
         <w:tc>
           <w:tcPr>
-            <w:tcW w:w="2643" w:type="dxa"/>
-            <w:tcBorders>
-              <w:top w:val="nil"/>
-              <w:left w:val="nil"/>
-              <w:bottom w:val="nil"/>
-              <w:right w:val="nil"/>
-            </w:tcBorders>
-            <w:shd w:val="clear" w:color="auto" w:fill="auto"/>
-            <w:noWrap/>
-            <w:vAlign w:val="center"/>
+            <w:tcW w:w="2517" w:type="dxa"/>
+            <w:tcBorders>
+              <w:top w:val="nil"/>
+              <w:left w:val="nil"/>
+              <w:right w:val="nil"/>
+            </w:tcBorders>
+            <w:shd w:val="clear" w:color="auto" w:fill="auto"/>
+            <w:noWrap/>
             <w:hideMark/>
           </w:tcPr>
           <w:p>
@@ -2929,13 +3041,12 @@
       </w:tr>
       <w:tr>
         <w:trPr>
-          <w:trHeight w:val="342"/>
+          <w:trHeight w:val="344"/>
         </w:trPr>
         <w:tc>
           <w:tcPr>
-            <w:tcW w:w="1922" w:type="dxa"/>
-            <w:tcBorders>
-              <w:top w:val="single" w:sz="4" w:space="0" w:color="auto"/>
+            <w:tcW w:w="1830" w:type="dxa"/>
+            <w:tcBorders>
               <w:left w:val="nil"/>
               <w:bottom w:val="nil"/>
               <w:right w:val="nil"/>
@@ -2951,33 +3062,34 @@
             </w:r>
             <w:proofErr w:type="spellEnd"/>
             <w:r>
-              <w:t xml:space="preserve"> et al (2019)</w:t>
-            </w:r>
-          </w:p>
-          <w:p>
-            <w:pPr>
-              <w:spacing w:line="240" w:lineRule="auto"/>
-              <w:rPr>
-                <w:rFonts w:eastAsia="Times New Roman"/>
-                <w:color w:val="000000"/>
-                <w:szCs w:val="24"/>
-                <w:lang w:val="en-US"/>
-              </w:rPr>
-            </w:pPr>
-          </w:p>
-        </w:tc>
-        <w:tc>
-          <w:tcPr>
-            <w:tcW w:w="2693" w:type="dxa"/>
-            <w:tcBorders>
-              <w:top w:val="single" w:sz="4" w:space="0" w:color="auto"/>
-              <w:left w:val="nil"/>
-              <w:bottom w:val="nil"/>
-              <w:right w:val="nil"/>
-            </w:tcBorders>
-            <w:shd w:val="clear" w:color="auto" w:fill="auto"/>
-            <w:noWrap/>
-            <w:vAlign w:val="center"/>
+              <w:t xml:space="preserve"> </w:t>
+            </w:r>
+            <w:r>
+              <w:t>et al.</w:t>
+            </w:r>
+            <w:r>
+              <w:t xml:space="preserve"> (2019)</w:t>
+            </w:r>
+          </w:p>
+          <w:p>
+            <w:pPr>
+              <w:spacing w:line="240" w:lineRule="auto"/>
+              <w:rPr>
+                <w:szCs w:val="24"/>
+              </w:rPr>
+            </w:pPr>
+          </w:p>
+        </w:tc>
+        <w:tc>
+          <w:tcPr>
+            <w:tcW w:w="2565" w:type="dxa"/>
+            <w:tcBorders>
+              <w:left w:val="nil"/>
+              <w:bottom w:val="nil"/>
+              <w:right w:val="nil"/>
+            </w:tcBorders>
+            <w:shd w:val="clear" w:color="auto" w:fill="auto"/>
+            <w:noWrap/>
             <w:hideMark/>
           </w:tcPr>
           <w:p>
@@ -3004,16 +3116,14 @@
         </w:tc>
         <w:tc>
           <w:tcPr>
-            <w:tcW w:w="3383" w:type="dxa"/>
-            <w:tcBorders>
-              <w:top w:val="single" w:sz="4" w:space="0" w:color="auto"/>
-              <w:left w:val="nil"/>
-              <w:bottom w:val="nil"/>
-              <w:right w:val="nil"/>
-            </w:tcBorders>
-            <w:shd w:val="clear" w:color="auto" w:fill="auto"/>
-            <w:noWrap/>
-            <w:vAlign w:val="center"/>
+            <w:tcW w:w="3222" w:type="dxa"/>
+            <w:tcBorders>
+              <w:left w:val="nil"/>
+              <w:bottom w:val="nil"/>
+              <w:right w:val="nil"/>
+            </w:tcBorders>
+            <w:shd w:val="clear" w:color="auto" w:fill="auto"/>
+            <w:noWrap/>
             <w:hideMark/>
           </w:tcPr>
           <w:p>
@@ -3040,16 +3150,14 @@
         </w:tc>
         <w:tc>
           <w:tcPr>
-            <w:tcW w:w="2643" w:type="dxa"/>
-            <w:tcBorders>
-              <w:top w:val="single" w:sz="4" w:space="0" w:color="auto"/>
-              <w:left w:val="nil"/>
-              <w:bottom w:val="nil"/>
-              <w:right w:val="nil"/>
-            </w:tcBorders>
-            <w:shd w:val="clear" w:color="auto" w:fill="auto"/>
-            <w:noWrap/>
-            <w:vAlign w:val="center"/>
+            <w:tcW w:w="2517" w:type="dxa"/>
+            <w:tcBorders>
+              <w:left w:val="nil"/>
+              <w:bottom w:val="nil"/>
+              <w:right w:val="nil"/>
+            </w:tcBorders>
+            <w:shd w:val="clear" w:color="auto" w:fill="auto"/>
+            <w:noWrap/>
             <w:hideMark/>
           </w:tcPr>
           <w:p>
@@ -3076,16 +3184,14 @@
         </w:tc>
         <w:tc>
           <w:tcPr>
-            <w:tcW w:w="2643" w:type="dxa"/>
-            <w:tcBorders>
-              <w:top w:val="single" w:sz="4" w:space="0" w:color="auto"/>
-              <w:left w:val="nil"/>
-              <w:bottom w:val="nil"/>
-              <w:right w:val="nil"/>
-            </w:tcBorders>
-            <w:shd w:val="clear" w:color="auto" w:fill="auto"/>
-            <w:noWrap/>
-            <w:vAlign w:val="center"/>
+            <w:tcW w:w="2517" w:type="dxa"/>
+            <w:tcBorders>
+              <w:left w:val="nil"/>
+              <w:bottom w:val="nil"/>
+              <w:right w:val="nil"/>
+            </w:tcBorders>
+            <w:shd w:val="clear" w:color="auto" w:fill="auto"/>
+            <w:noWrap/>
             <w:hideMark/>
           </w:tcPr>
           <w:p>
@@ -3113,27 +3219,21 @@
       </w:tr>
       <w:tr>
         <w:trPr>
-          <w:trHeight w:val="342"/>
+          <w:trHeight w:val="344"/>
         </w:trPr>
         <w:tc>
           <w:tcPr>
-            <w:tcW w:w="1922" w:type="dxa"/>
-            <w:tcBorders>
-              <w:top w:val="nil"/>
-              <w:left w:val="nil"/>
-              <w:bottom w:val="nil"/>
-              <w:right w:val="nil"/>
-            </w:tcBorders>
-          </w:tcPr>
-          <w:p>
-            <w:pPr>
-              <w:spacing w:line="240" w:lineRule="auto"/>
-              <w:rPr>
-                <w:rFonts w:eastAsia="Times New Roman"/>
-                <w:color w:val="000000"/>
-                <w:szCs w:val="24"/>
-                <w:lang w:val="en-US"/>
-              </w:rPr>
+            <w:tcW w:w="1830" w:type="dxa"/>
+            <w:tcBorders>
+              <w:top w:val="nil"/>
+              <w:left w:val="nil"/>
+              <w:bottom w:val="nil"/>
+              <w:right w:val="nil"/>
+            </w:tcBorders>
+          </w:tcPr>
+          <w:p>
+            <w:pPr>
+              <w:spacing w:line="240" w:lineRule="auto"/>
             </w:pPr>
             <w:proofErr w:type="spellStart"/>
             <w:r>
@@ -3141,22 +3241,35 @@
             </w:r>
             <w:proofErr w:type="spellEnd"/>
             <w:r>
-              <w:t xml:space="preserve"> et al (2015)</w:t>
-            </w:r>
-          </w:p>
-        </w:tc>
-        <w:tc>
-          <w:tcPr>
-            <w:tcW w:w="2693" w:type="dxa"/>
-            <w:tcBorders>
-              <w:top w:val="nil"/>
-              <w:left w:val="nil"/>
-              <w:bottom w:val="nil"/>
-              <w:right w:val="nil"/>
-            </w:tcBorders>
-            <w:shd w:val="clear" w:color="auto" w:fill="auto"/>
-            <w:noWrap/>
-            <w:vAlign w:val="center"/>
+              <w:t xml:space="preserve"> </w:t>
+            </w:r>
+            <w:r>
+              <w:t>et al.</w:t>
+            </w:r>
+            <w:r>
+              <w:t xml:space="preserve"> (2015)</w:t>
+            </w:r>
+          </w:p>
+          <w:p>
+            <w:pPr>
+              <w:spacing w:line="240" w:lineRule="auto"/>
+              <w:rPr>
+                <w:szCs w:val="24"/>
+              </w:rPr>
+            </w:pPr>
+          </w:p>
+        </w:tc>
+        <w:tc>
+          <w:tcPr>
+            <w:tcW w:w="2565" w:type="dxa"/>
+            <w:tcBorders>
+              <w:top w:val="nil"/>
+              <w:left w:val="nil"/>
+              <w:bottom w:val="nil"/>
+              <w:right w:val="nil"/>
+            </w:tcBorders>
+            <w:shd w:val="clear" w:color="auto" w:fill="auto"/>
+            <w:noWrap/>
             <w:hideMark/>
           </w:tcPr>
           <w:p>
@@ -3207,16 +3320,15 @@
         </w:tc>
         <w:tc>
           <w:tcPr>
-            <w:tcW w:w="3383" w:type="dxa"/>
-            <w:tcBorders>
-              <w:top w:val="nil"/>
-              <w:left w:val="nil"/>
-              <w:bottom w:val="nil"/>
-              <w:right w:val="nil"/>
-            </w:tcBorders>
-            <w:shd w:val="clear" w:color="auto" w:fill="auto"/>
-            <w:noWrap/>
-            <w:vAlign w:val="center"/>
+            <w:tcW w:w="3222" w:type="dxa"/>
+            <w:tcBorders>
+              <w:top w:val="nil"/>
+              <w:left w:val="nil"/>
+              <w:bottom w:val="nil"/>
+              <w:right w:val="nil"/>
+            </w:tcBorders>
+            <w:shd w:val="clear" w:color="auto" w:fill="auto"/>
+            <w:noWrap/>
             <w:hideMark/>
           </w:tcPr>
           <w:p>
@@ -3243,16 +3355,15 @@
         </w:tc>
         <w:tc>
           <w:tcPr>
-            <w:tcW w:w="2643" w:type="dxa"/>
-            <w:tcBorders>
-              <w:top w:val="nil"/>
-              <w:left w:val="nil"/>
-              <w:bottom w:val="nil"/>
-              <w:right w:val="nil"/>
-            </w:tcBorders>
-            <w:shd w:val="clear" w:color="auto" w:fill="auto"/>
-            <w:noWrap/>
-            <w:vAlign w:val="center"/>
+            <w:tcW w:w="2517" w:type="dxa"/>
+            <w:tcBorders>
+              <w:top w:val="nil"/>
+              <w:left w:val="nil"/>
+              <w:bottom w:val="nil"/>
+              <w:right w:val="nil"/>
+            </w:tcBorders>
+            <w:shd w:val="clear" w:color="auto" w:fill="auto"/>
+            <w:noWrap/>
             <w:hideMark/>
           </w:tcPr>
           <w:p>
@@ -3298,16 +3409,15 @@
         </w:tc>
         <w:tc>
           <w:tcPr>
-            <w:tcW w:w="2643" w:type="dxa"/>
-            <w:tcBorders>
-              <w:top w:val="nil"/>
-              <w:left w:val="nil"/>
-              <w:bottom w:val="nil"/>
-              <w:right w:val="nil"/>
-            </w:tcBorders>
-            <w:shd w:val="clear" w:color="auto" w:fill="auto"/>
-            <w:noWrap/>
-            <w:vAlign w:val="center"/>
+            <w:tcW w:w="2517" w:type="dxa"/>
+            <w:tcBorders>
+              <w:top w:val="nil"/>
+              <w:left w:val="nil"/>
+              <w:bottom w:val="nil"/>
+              <w:right w:val="nil"/>
+            </w:tcBorders>
+            <w:shd w:val="clear" w:color="auto" w:fill="auto"/>
+            <w:noWrap/>
             <w:hideMark/>
           </w:tcPr>
           <w:p>
@@ -3335,50 +3445,52 @@
       </w:tr>
       <w:tr>
         <w:trPr>
-          <w:trHeight w:val="342"/>
+          <w:trHeight w:val="344"/>
         </w:trPr>
         <w:tc>
           <w:tcPr>
-            <w:tcW w:w="1922" w:type="dxa"/>
-            <w:tcBorders>
-              <w:top w:val="nil"/>
-              <w:left w:val="nil"/>
-              <w:bottom w:val="nil"/>
-              <w:right w:val="nil"/>
-            </w:tcBorders>
-          </w:tcPr>
-          <w:p>
-            <w:pPr>
-              <w:spacing w:line="240" w:lineRule="auto"/>
-            </w:pPr>
-            <w:r>
-              <w:t>Rosas et al (2017)</w:t>
-            </w:r>
-          </w:p>
-          <w:p>
-            <w:pPr>
-              <w:spacing w:line="240" w:lineRule="auto"/>
-              <w:rPr>
-                <w:rFonts w:eastAsia="Times New Roman"/>
-                <w:color w:val="000000"/>
-                <w:szCs w:val="24"/>
-                <w:lang w:val="en-US"/>
-              </w:rPr>
-            </w:pPr>
-          </w:p>
-        </w:tc>
-        <w:tc>
-          <w:tcPr>
-            <w:tcW w:w="2693" w:type="dxa"/>
-            <w:tcBorders>
-              <w:top w:val="nil"/>
-              <w:left w:val="nil"/>
-              <w:bottom w:val="nil"/>
-              <w:right w:val="nil"/>
-            </w:tcBorders>
-            <w:shd w:val="clear" w:color="auto" w:fill="auto"/>
-            <w:noWrap/>
-            <w:vAlign w:val="center"/>
+            <w:tcW w:w="1830" w:type="dxa"/>
+            <w:tcBorders>
+              <w:top w:val="nil"/>
+              <w:left w:val="nil"/>
+              <w:bottom w:val="nil"/>
+              <w:right w:val="nil"/>
+            </w:tcBorders>
+          </w:tcPr>
+          <w:p>
+            <w:pPr>
+              <w:spacing w:line="240" w:lineRule="auto"/>
+            </w:pPr>
+            <w:r>
+              <w:t xml:space="preserve">Rosas </w:t>
+            </w:r>
+            <w:r>
+              <w:t>et al.</w:t>
+            </w:r>
+            <w:r>
+              <w:t xml:space="preserve"> (2017)</w:t>
+            </w:r>
+          </w:p>
+          <w:p>
+            <w:pPr>
+              <w:spacing w:line="240" w:lineRule="auto"/>
+              <w:rPr>
+                <w:szCs w:val="24"/>
+              </w:rPr>
+            </w:pPr>
+          </w:p>
+        </w:tc>
+        <w:tc>
+          <w:tcPr>
+            <w:tcW w:w="2565" w:type="dxa"/>
+            <w:tcBorders>
+              <w:top w:val="nil"/>
+              <w:left w:val="nil"/>
+              <w:bottom w:val="nil"/>
+              <w:right w:val="nil"/>
+            </w:tcBorders>
+            <w:shd w:val="clear" w:color="auto" w:fill="auto"/>
+            <w:noWrap/>
             <w:hideMark/>
           </w:tcPr>
           <w:p>
@@ -3405,16 +3517,15 @@
         </w:tc>
         <w:tc>
           <w:tcPr>
-            <w:tcW w:w="3383" w:type="dxa"/>
-            <w:tcBorders>
-              <w:top w:val="nil"/>
-              <w:left w:val="nil"/>
-              <w:bottom w:val="nil"/>
-              <w:right w:val="nil"/>
-            </w:tcBorders>
-            <w:shd w:val="clear" w:color="auto" w:fill="auto"/>
-            <w:noWrap/>
-            <w:vAlign w:val="center"/>
+            <w:tcW w:w="3222" w:type="dxa"/>
+            <w:tcBorders>
+              <w:top w:val="nil"/>
+              <w:left w:val="nil"/>
+              <w:bottom w:val="nil"/>
+              <w:right w:val="nil"/>
+            </w:tcBorders>
+            <w:shd w:val="clear" w:color="auto" w:fill="auto"/>
+            <w:noWrap/>
             <w:hideMark/>
           </w:tcPr>
           <w:p>
@@ -3438,19 +3549,30 @@
               <w:t>Phonological skills, phonics, word reading</w:t>
             </w:r>
           </w:p>
-        </w:tc>
-        <w:tc>
-          <w:tcPr>
-            <w:tcW w:w="2643" w:type="dxa"/>
-            <w:tcBorders>
-              <w:top w:val="nil"/>
-              <w:left w:val="nil"/>
-              <w:bottom w:val="nil"/>
-              <w:right w:val="nil"/>
-            </w:tcBorders>
-            <w:shd w:val="clear" w:color="auto" w:fill="auto"/>
-            <w:noWrap/>
-            <w:vAlign w:val="center"/>
+          <w:p>
+            <w:pPr>
+              <w:spacing w:line="240" w:lineRule="auto"/>
+              <w:jc w:val="center"/>
+              <w:rPr>
+                <w:rFonts w:eastAsia="Times New Roman"/>
+                <w:color w:val="000000"/>
+                <w:szCs w:val="24"/>
+                <w:lang w:val="en-US"/>
+              </w:rPr>
+            </w:pPr>
+          </w:p>
+        </w:tc>
+        <w:tc>
+          <w:tcPr>
+            <w:tcW w:w="2517" w:type="dxa"/>
+            <w:tcBorders>
+              <w:top w:val="nil"/>
+              <w:left w:val="nil"/>
+              <w:bottom w:val="nil"/>
+              <w:right w:val="nil"/>
+            </w:tcBorders>
+            <w:shd w:val="clear" w:color="auto" w:fill="auto"/>
+            <w:noWrap/>
             <w:hideMark/>
           </w:tcPr>
           <w:p>
@@ -3514,19 +3636,30 @@
               <w:t>low SES: .21</w:t>
             </w:r>
           </w:p>
-        </w:tc>
-        <w:tc>
-          <w:tcPr>
-            <w:tcW w:w="2643" w:type="dxa"/>
-            <w:tcBorders>
-              <w:top w:val="nil"/>
-              <w:left w:val="nil"/>
-              <w:bottom w:val="nil"/>
-              <w:right w:val="nil"/>
-            </w:tcBorders>
-            <w:shd w:val="clear" w:color="auto" w:fill="auto"/>
-            <w:noWrap/>
-            <w:vAlign w:val="center"/>
+          <w:p>
+            <w:pPr>
+              <w:spacing w:line="240" w:lineRule="auto"/>
+              <w:jc w:val="center"/>
+              <w:rPr>
+                <w:rFonts w:eastAsia="Times New Roman"/>
+                <w:color w:val="000000"/>
+                <w:szCs w:val="24"/>
+                <w:lang w:val="en-US"/>
+              </w:rPr>
+            </w:pPr>
+          </w:p>
+        </w:tc>
+        <w:tc>
+          <w:tcPr>
+            <w:tcW w:w="2517" w:type="dxa"/>
+            <w:tcBorders>
+              <w:top w:val="nil"/>
+              <w:left w:val="nil"/>
+              <w:bottom w:val="nil"/>
+              <w:right w:val="nil"/>
+            </w:tcBorders>
+            <w:shd w:val="clear" w:color="auto" w:fill="auto"/>
+            <w:noWrap/>
             <w:hideMark/>
           </w:tcPr>
           <w:p>
@@ -3554,27 +3687,21 @@
       </w:tr>
       <w:tr>
         <w:trPr>
-          <w:trHeight w:val="342"/>
+          <w:trHeight w:val="344"/>
         </w:trPr>
         <w:tc>
           <w:tcPr>
-            <w:tcW w:w="1922" w:type="dxa"/>
-            <w:tcBorders>
-              <w:top w:val="nil"/>
-              <w:left w:val="nil"/>
-              <w:bottom w:val="nil"/>
-              <w:right w:val="nil"/>
-            </w:tcBorders>
-          </w:tcPr>
-          <w:p>
-            <w:pPr>
-              <w:spacing w:line="240" w:lineRule="auto"/>
-              <w:rPr>
-                <w:rFonts w:eastAsia="Times New Roman"/>
-                <w:color w:val="000000"/>
-                <w:szCs w:val="24"/>
-                <w:lang w:val="en-US"/>
-              </w:rPr>
+            <w:tcW w:w="1830" w:type="dxa"/>
+            <w:tcBorders>
+              <w:top w:val="nil"/>
+              <w:left w:val="nil"/>
+              <w:bottom w:val="nil"/>
+              <w:right w:val="nil"/>
+            </w:tcBorders>
+          </w:tcPr>
+          <w:p>
+            <w:pPr>
+              <w:spacing w:line="240" w:lineRule="auto"/>
             </w:pPr>
             <w:proofErr w:type="spellStart"/>
             <w:r>
@@ -3582,22 +3709,35 @@
             </w:r>
             <w:proofErr w:type="spellEnd"/>
             <w:r>
-              <w:t xml:space="preserve"> et al (2010)</w:t>
-            </w:r>
-          </w:p>
-        </w:tc>
-        <w:tc>
-          <w:tcPr>
-            <w:tcW w:w="2693" w:type="dxa"/>
-            <w:tcBorders>
-              <w:top w:val="nil"/>
-              <w:left w:val="nil"/>
-              <w:bottom w:val="nil"/>
-              <w:right w:val="nil"/>
-            </w:tcBorders>
-            <w:shd w:val="clear" w:color="auto" w:fill="auto"/>
-            <w:noWrap/>
-            <w:vAlign w:val="center"/>
+              <w:t xml:space="preserve"> </w:t>
+            </w:r>
+            <w:r>
+              <w:t>et al.</w:t>
+            </w:r>
+            <w:r>
+              <w:t xml:space="preserve"> (2010)</w:t>
+            </w:r>
+          </w:p>
+          <w:p>
+            <w:pPr>
+              <w:spacing w:line="240" w:lineRule="auto"/>
+              <w:rPr>
+                <w:szCs w:val="24"/>
+              </w:rPr>
+            </w:pPr>
+          </w:p>
+        </w:tc>
+        <w:tc>
+          <w:tcPr>
+            <w:tcW w:w="2565" w:type="dxa"/>
+            <w:tcBorders>
+              <w:top w:val="nil"/>
+              <w:left w:val="nil"/>
+              <w:bottom w:val="nil"/>
+              <w:right w:val="nil"/>
+            </w:tcBorders>
+            <w:shd w:val="clear" w:color="auto" w:fill="auto"/>
+            <w:noWrap/>
             <w:hideMark/>
           </w:tcPr>
           <w:p>
@@ -3624,16 +3764,15 @@
         </w:tc>
         <w:tc>
           <w:tcPr>
-            <w:tcW w:w="3383" w:type="dxa"/>
-            <w:tcBorders>
-              <w:top w:val="nil"/>
-              <w:left w:val="nil"/>
-              <w:bottom w:val="nil"/>
-              <w:right w:val="nil"/>
-            </w:tcBorders>
-            <w:shd w:val="clear" w:color="auto" w:fill="auto"/>
-            <w:noWrap/>
-            <w:vAlign w:val="center"/>
+            <w:tcW w:w="3222" w:type="dxa"/>
+            <w:tcBorders>
+              <w:top w:val="nil"/>
+              <w:left w:val="nil"/>
+              <w:bottom w:val="nil"/>
+              <w:right w:val="nil"/>
+            </w:tcBorders>
+            <w:shd w:val="clear" w:color="auto" w:fill="auto"/>
+            <w:noWrap/>
             <w:hideMark/>
           </w:tcPr>
           <w:p>
@@ -3660,16 +3799,15 @@
         </w:tc>
         <w:tc>
           <w:tcPr>
-            <w:tcW w:w="2643" w:type="dxa"/>
-            <w:tcBorders>
-              <w:top w:val="nil"/>
-              <w:left w:val="nil"/>
-              <w:bottom w:val="nil"/>
-              <w:right w:val="nil"/>
-            </w:tcBorders>
-            <w:shd w:val="clear" w:color="auto" w:fill="auto"/>
-            <w:noWrap/>
-            <w:vAlign w:val="center"/>
+            <w:tcW w:w="2517" w:type="dxa"/>
+            <w:tcBorders>
+              <w:top w:val="nil"/>
+              <w:left w:val="nil"/>
+              <w:bottom w:val="nil"/>
+              <w:right w:val="nil"/>
+            </w:tcBorders>
+            <w:shd w:val="clear" w:color="auto" w:fill="auto"/>
+            <w:noWrap/>
             <w:hideMark/>
           </w:tcPr>
           <w:p>
@@ -3693,19 +3831,42 @@
               <w:t>posttest: d = .22 - 1.01, follow-up: d = -.30 - 1.01</w:t>
             </w:r>
           </w:p>
-        </w:tc>
-        <w:tc>
-          <w:tcPr>
-            <w:tcW w:w="2643" w:type="dxa"/>
-            <w:tcBorders>
-              <w:top w:val="nil"/>
-              <w:left w:val="nil"/>
-              <w:bottom w:val="nil"/>
-              <w:right w:val="nil"/>
-            </w:tcBorders>
-            <w:shd w:val="clear" w:color="auto" w:fill="auto"/>
-            <w:noWrap/>
-            <w:vAlign w:val="center"/>
+          <w:p>
+            <w:pPr>
+              <w:spacing w:line="240" w:lineRule="auto"/>
+              <w:jc w:val="center"/>
+              <w:rPr>
+                <w:rFonts w:eastAsia="Times New Roman"/>
+                <w:color w:val="000000"/>
+                <w:szCs w:val="24"/>
+                <w:lang w:val="en-US"/>
+              </w:rPr>
+            </w:pPr>
+          </w:p>
+          <w:p>
+            <w:pPr>
+              <w:spacing w:line="240" w:lineRule="auto"/>
+              <w:jc w:val="center"/>
+              <w:rPr>
+                <w:rFonts w:eastAsia="Times New Roman"/>
+                <w:color w:val="000000"/>
+                <w:szCs w:val="24"/>
+                <w:lang w:val="en-US"/>
+              </w:rPr>
+            </w:pPr>
+          </w:p>
+        </w:tc>
+        <w:tc>
+          <w:tcPr>
+            <w:tcW w:w="2517" w:type="dxa"/>
+            <w:tcBorders>
+              <w:top w:val="nil"/>
+              <w:left w:val="nil"/>
+              <w:bottom w:val="nil"/>
+              <w:right w:val="nil"/>
+            </w:tcBorders>
+            <w:shd w:val="clear" w:color="auto" w:fill="auto"/>
+            <w:noWrap/>
             <w:hideMark/>
           </w:tcPr>
           <w:p>
@@ -3733,122 +3894,148 @@
       </w:tr>
       <w:tr>
         <w:trPr>
-          <w:trHeight w:val="342"/>
+          <w:trHeight w:val="344"/>
         </w:trPr>
         <w:tc>
           <w:tcPr>
-            <w:tcW w:w="1922" w:type="dxa"/>
-            <w:tcBorders>
-              <w:top w:val="nil"/>
-              <w:left w:val="nil"/>
-              <w:bottom w:val="nil"/>
-              <w:right w:val="nil"/>
-            </w:tcBorders>
-          </w:tcPr>
-          <w:p>
-            <w:pPr>
-              <w:spacing w:line="240" w:lineRule="auto"/>
-            </w:pPr>
-            <w:r>
-              <w:t>Schmitt et al (2018)</w:t>
-            </w:r>
-          </w:p>
-          <w:p>
-            <w:pPr>
-              <w:spacing w:line="240" w:lineRule="auto"/>
-              <w:rPr>
-                <w:rFonts w:eastAsia="Times New Roman"/>
-                <w:color w:val="000000"/>
-                <w:szCs w:val="24"/>
-                <w:lang w:val="en-US"/>
-              </w:rPr>
-            </w:pPr>
-          </w:p>
-        </w:tc>
-        <w:tc>
-          <w:tcPr>
-            <w:tcW w:w="2693" w:type="dxa"/>
-            <w:tcBorders>
-              <w:top w:val="nil"/>
-              <w:left w:val="nil"/>
-              <w:bottom w:val="nil"/>
-              <w:right w:val="nil"/>
-            </w:tcBorders>
-            <w:shd w:val="clear" w:color="auto" w:fill="auto"/>
-            <w:noWrap/>
-            <w:vAlign w:val="center"/>
-            <w:hideMark/>
-          </w:tcPr>
-          <w:p>
-            <w:pPr>
-              <w:spacing w:line="240" w:lineRule="auto"/>
-              <w:jc w:val="center"/>
-              <w:rPr>
-                <w:rFonts w:eastAsia="Times New Roman"/>
-                <w:color w:val="000000"/>
-                <w:szCs w:val="24"/>
-                <w:lang w:val="en-US"/>
-              </w:rPr>
-            </w:pPr>
-            <w:r>
-              <w:rPr>
-                <w:rFonts w:eastAsia="Times New Roman"/>
-                <w:color w:val="000000"/>
-                <w:szCs w:val="24"/>
-                <w:lang w:val="en-US"/>
-              </w:rPr>
+            <w:tcW w:w="1830" w:type="dxa"/>
+            <w:tcBorders>
+              <w:top w:val="nil"/>
+              <w:left w:val="nil"/>
+              <w:bottom w:val="nil"/>
+              <w:right w:val="nil"/>
+            </w:tcBorders>
+          </w:tcPr>
+          <w:p>
+            <w:pPr>
+              <w:spacing w:line="240" w:lineRule="auto"/>
+            </w:pPr>
+            <w:r>
+              <w:t xml:space="preserve">Schmitt </w:t>
+            </w:r>
+            <w:r>
+              <w:t>et al.</w:t>
+            </w:r>
+            <w:r>
+              <w:t xml:space="preserve"> (2018)</w:t>
+            </w:r>
+          </w:p>
+          <w:p>
+            <w:pPr>
+              <w:spacing w:line="240" w:lineRule="auto"/>
+              <w:rPr>
+                <w:szCs w:val="24"/>
+              </w:rPr>
+            </w:pPr>
+          </w:p>
+        </w:tc>
+        <w:tc>
+          <w:tcPr>
+            <w:tcW w:w="2565" w:type="dxa"/>
+            <w:tcBorders>
+              <w:top w:val="nil"/>
+              <w:left w:val="nil"/>
+              <w:bottom w:val="nil"/>
+              <w:right w:val="nil"/>
+            </w:tcBorders>
+            <w:shd w:val="clear" w:color="auto" w:fill="auto"/>
+            <w:noWrap/>
+            <w:hideMark/>
+          </w:tcPr>
+          <w:p>
+            <w:pPr>
+              <w:spacing w:line="240" w:lineRule="auto"/>
+              <w:jc w:val="center"/>
+              <w:rPr>
+                <w:rFonts w:eastAsia="Times New Roman"/>
+                <w:color w:val="000000"/>
+                <w:szCs w:val="24"/>
+                <w:lang w:val="en-US"/>
+              </w:rPr>
+            </w:pPr>
+            <w:r>
+              <w:rPr>
+                <w:rFonts w:eastAsia="Times New Roman"/>
+                <w:color w:val="000000"/>
+                <w:szCs w:val="24"/>
+                <w:lang w:val="en-US"/>
+              </w:rPr>
+              <w:lastRenderedPageBreak/>
               <w:t>Phonics, phonological skills, vocabulary</w:t>
             </w:r>
           </w:p>
-        </w:tc>
-        <w:tc>
-          <w:tcPr>
-            <w:tcW w:w="3383" w:type="dxa"/>
-            <w:tcBorders>
-              <w:top w:val="nil"/>
-              <w:left w:val="nil"/>
-              <w:bottom w:val="nil"/>
-              <w:right w:val="nil"/>
-            </w:tcBorders>
-            <w:shd w:val="clear" w:color="auto" w:fill="auto"/>
-            <w:noWrap/>
-            <w:vAlign w:val="center"/>
-            <w:hideMark/>
-          </w:tcPr>
-          <w:p>
-            <w:pPr>
-              <w:spacing w:line="240" w:lineRule="auto"/>
-              <w:jc w:val="center"/>
-              <w:rPr>
-                <w:rFonts w:eastAsia="Times New Roman"/>
-                <w:color w:val="000000"/>
-                <w:szCs w:val="24"/>
-                <w:lang w:val="en-US"/>
-              </w:rPr>
-            </w:pPr>
-            <w:r>
-              <w:rPr>
-                <w:rFonts w:eastAsia="Times New Roman"/>
-                <w:color w:val="000000"/>
-                <w:szCs w:val="24"/>
-                <w:lang w:val="en-US"/>
-              </w:rPr>
+          <w:p>
+            <w:pPr>
+              <w:spacing w:line="240" w:lineRule="auto"/>
+              <w:jc w:val="center"/>
+              <w:rPr>
+                <w:rFonts w:eastAsia="Times New Roman"/>
+                <w:color w:val="000000"/>
+                <w:szCs w:val="24"/>
+                <w:lang w:val="en-US"/>
+              </w:rPr>
+            </w:pPr>
+          </w:p>
+          <w:p>
+            <w:pPr>
+              <w:spacing w:line="240" w:lineRule="auto"/>
+              <w:jc w:val="center"/>
+              <w:rPr>
+                <w:rFonts w:eastAsia="Times New Roman"/>
+                <w:color w:val="000000"/>
+                <w:szCs w:val="24"/>
+                <w:lang w:val="en-US"/>
+              </w:rPr>
+            </w:pPr>
+          </w:p>
+        </w:tc>
+        <w:tc>
+          <w:tcPr>
+            <w:tcW w:w="3222" w:type="dxa"/>
+            <w:tcBorders>
+              <w:top w:val="nil"/>
+              <w:left w:val="nil"/>
+              <w:bottom w:val="nil"/>
+              <w:right w:val="nil"/>
+            </w:tcBorders>
+            <w:shd w:val="clear" w:color="auto" w:fill="auto"/>
+            <w:noWrap/>
+            <w:hideMark/>
+          </w:tcPr>
+          <w:p>
+            <w:pPr>
+              <w:spacing w:line="240" w:lineRule="auto"/>
+              <w:jc w:val="center"/>
+              <w:rPr>
+                <w:rFonts w:eastAsia="Times New Roman"/>
+                <w:color w:val="000000"/>
+                <w:szCs w:val="24"/>
+                <w:lang w:val="en-US"/>
+              </w:rPr>
+            </w:pPr>
+            <w:r>
+              <w:rPr>
+                <w:rFonts w:eastAsia="Times New Roman"/>
+                <w:color w:val="000000"/>
+                <w:szCs w:val="24"/>
+                <w:lang w:val="en-US"/>
+              </w:rPr>
+              <w:lastRenderedPageBreak/>
               <w:t>Phonics, phonological skills</w:t>
             </w:r>
           </w:p>
         </w:tc>
         <w:tc>
           <w:tcPr>
-            <w:tcW w:w="2643" w:type="dxa"/>
-            <w:tcBorders>
-              <w:top w:val="nil"/>
-              <w:left w:val="nil"/>
-              <w:bottom w:val="nil"/>
-              <w:right w:val="nil"/>
-            </w:tcBorders>
-            <w:shd w:val="clear" w:color="auto" w:fill="auto"/>
-            <w:noWrap/>
-            <w:vAlign w:val="center"/>
+            <w:tcW w:w="2517" w:type="dxa"/>
+            <w:tcBorders>
+              <w:top w:val="nil"/>
+              <w:left w:val="nil"/>
+              <w:bottom w:val="nil"/>
+              <w:right w:val="nil"/>
+            </w:tcBorders>
+            <w:shd w:val="clear" w:color="auto" w:fill="auto"/>
+            <w:noWrap/>
             <w:hideMark/>
           </w:tcPr>
           <w:p>
@@ -3894,16 +4081,15 @@
         </w:tc>
         <w:tc>
           <w:tcPr>
-            <w:tcW w:w="2643" w:type="dxa"/>
-            <w:tcBorders>
-              <w:top w:val="nil"/>
-              <w:left w:val="nil"/>
-              <w:bottom w:val="nil"/>
-              <w:right w:val="nil"/>
-            </w:tcBorders>
-            <w:shd w:val="clear" w:color="auto" w:fill="auto"/>
-            <w:noWrap/>
-            <w:vAlign w:val="center"/>
+            <w:tcW w:w="2517" w:type="dxa"/>
+            <w:tcBorders>
+              <w:top w:val="nil"/>
+              <w:left w:val="nil"/>
+              <w:bottom w:val="nil"/>
+              <w:right w:val="nil"/>
+            </w:tcBorders>
+            <w:shd w:val="clear" w:color="auto" w:fill="auto"/>
+            <w:noWrap/>
             <w:hideMark/>
           </w:tcPr>
           <w:p>
@@ -3931,11 +4117,11 @@
       </w:tr>
       <w:tr>
         <w:trPr>
-          <w:trHeight w:val="342"/>
+          <w:trHeight w:val="344"/>
         </w:trPr>
         <w:tc>
           <w:tcPr>
-            <w:tcW w:w="1922" w:type="dxa"/>
+            <w:tcW w:w="1830" w:type="dxa"/>
             <w:tcBorders>
               <w:top w:val="nil"/>
               <w:left w:val="nil"/>
@@ -3952,32 +4138,34 @@
             </w:r>
             <w:proofErr w:type="spellEnd"/>
             <w:r>
-              <w:t xml:space="preserve"> et al (2018)</w:t>
-            </w:r>
-          </w:p>
-          <w:p>
-            <w:pPr>
-              <w:spacing w:line="240" w:lineRule="auto"/>
-              <w:rPr>
-                <w:rFonts w:eastAsia="Times New Roman"/>
-                <w:color w:val="000000"/>
-                <w:szCs w:val="24"/>
-                <w:lang w:val="en-US"/>
-              </w:rPr>
-            </w:pPr>
-          </w:p>
-        </w:tc>
-        <w:tc>
-          <w:tcPr>
-            <w:tcW w:w="2693" w:type="dxa"/>
-            <w:tcBorders>
-              <w:top w:val="nil"/>
-              <w:left w:val="nil"/>
-              <w:right w:val="nil"/>
-            </w:tcBorders>
-            <w:shd w:val="clear" w:color="auto" w:fill="auto"/>
-            <w:noWrap/>
-            <w:vAlign w:val="center"/>
+              <w:t xml:space="preserve"> </w:t>
+            </w:r>
+            <w:r>
+              <w:t>et al.</w:t>
+            </w:r>
+            <w:r>
+              <w:t xml:space="preserve"> (2018)</w:t>
+            </w:r>
+          </w:p>
+          <w:p>
+            <w:pPr>
+              <w:spacing w:line="240" w:lineRule="auto"/>
+              <w:rPr>
+                <w:szCs w:val="24"/>
+              </w:rPr>
+            </w:pPr>
+          </w:p>
+        </w:tc>
+        <w:tc>
+          <w:tcPr>
+            <w:tcW w:w="2565" w:type="dxa"/>
+            <w:tcBorders>
+              <w:top w:val="nil"/>
+              <w:left w:val="nil"/>
+              <w:right w:val="nil"/>
+            </w:tcBorders>
+            <w:shd w:val="clear" w:color="auto" w:fill="auto"/>
+            <w:noWrap/>
             <w:hideMark/>
           </w:tcPr>
           <w:p>
@@ -4001,18 +4189,41 @@
               <w:t>Word reading, sentence reading, spelling</w:t>
             </w:r>
           </w:p>
-        </w:tc>
-        <w:tc>
-          <w:tcPr>
-            <w:tcW w:w="3383" w:type="dxa"/>
-            <w:tcBorders>
-              <w:top w:val="nil"/>
-              <w:left w:val="nil"/>
-              <w:right w:val="nil"/>
-            </w:tcBorders>
-            <w:shd w:val="clear" w:color="auto" w:fill="auto"/>
-            <w:noWrap/>
-            <w:vAlign w:val="center"/>
+          <w:p>
+            <w:pPr>
+              <w:spacing w:line="240" w:lineRule="auto"/>
+              <w:jc w:val="center"/>
+              <w:rPr>
+                <w:rFonts w:eastAsia="Times New Roman"/>
+                <w:color w:val="000000"/>
+                <w:szCs w:val="24"/>
+                <w:lang w:val="en-US"/>
+              </w:rPr>
+            </w:pPr>
+          </w:p>
+          <w:p>
+            <w:pPr>
+              <w:spacing w:line="240" w:lineRule="auto"/>
+              <w:jc w:val="center"/>
+              <w:rPr>
+                <w:rFonts w:eastAsia="Times New Roman"/>
+                <w:color w:val="000000"/>
+                <w:szCs w:val="24"/>
+                <w:lang w:val="en-US"/>
+              </w:rPr>
+            </w:pPr>
+          </w:p>
+        </w:tc>
+        <w:tc>
+          <w:tcPr>
+            <w:tcW w:w="3222" w:type="dxa"/>
+            <w:tcBorders>
+              <w:top w:val="nil"/>
+              <w:left w:val="nil"/>
+              <w:right w:val="nil"/>
+            </w:tcBorders>
+            <w:shd w:val="clear" w:color="auto" w:fill="auto"/>
+            <w:noWrap/>
             <w:hideMark/>
           </w:tcPr>
           <w:p>
@@ -4039,15 +4250,14 @@
         </w:tc>
         <w:tc>
           <w:tcPr>
-            <w:tcW w:w="2643" w:type="dxa"/>
-            <w:tcBorders>
-              <w:top w:val="nil"/>
-              <w:left w:val="nil"/>
-              <w:right w:val="nil"/>
-            </w:tcBorders>
-            <w:shd w:val="clear" w:color="auto" w:fill="auto"/>
-            <w:noWrap/>
-            <w:vAlign w:val="center"/>
+            <w:tcW w:w="2517" w:type="dxa"/>
+            <w:tcBorders>
+              <w:top w:val="nil"/>
+              <w:left w:val="nil"/>
+              <w:right w:val="nil"/>
+            </w:tcBorders>
+            <w:shd w:val="clear" w:color="auto" w:fill="auto"/>
+            <w:noWrap/>
             <w:hideMark/>
           </w:tcPr>
           <w:p>
@@ -4074,15 +4284,14 @@
         </w:tc>
         <w:tc>
           <w:tcPr>
-            <w:tcW w:w="2643" w:type="dxa"/>
-            <w:tcBorders>
-              <w:top w:val="nil"/>
-              <w:left w:val="nil"/>
-              <w:right w:val="nil"/>
-            </w:tcBorders>
-            <w:shd w:val="clear" w:color="auto" w:fill="auto"/>
-            <w:noWrap/>
-            <w:vAlign w:val="center"/>
+            <w:tcW w:w="2517" w:type="dxa"/>
+            <w:tcBorders>
+              <w:top w:val="nil"/>
+              <w:left w:val="nil"/>
+              <w:right w:val="nil"/>
+            </w:tcBorders>
+            <w:shd w:val="clear" w:color="auto" w:fill="auto"/>
+            <w:noWrap/>
             <w:hideMark/>
           </w:tcPr>
           <w:p>
@@ -4110,11 +4319,11 @@
       </w:tr>
       <w:tr>
         <w:trPr>
-          <w:trHeight w:val="342"/>
+          <w:trHeight w:val="344"/>
         </w:trPr>
         <w:tc>
           <w:tcPr>
-            <w:tcW w:w="1922" w:type="dxa"/>
+            <w:tcW w:w="1830" w:type="dxa"/>
             <w:tcBorders>
               <w:top w:val="nil"/>
               <w:left w:val="nil"/>
@@ -4125,17 +4334,24 @@
           <w:p>
             <w:pPr>
               <w:spacing w:line="240" w:lineRule="auto"/>
-            </w:pPr>
-            <w:r>
-              <w:t>Wood et al (2013)</w:t>
-            </w:r>
-            <w:bookmarkStart w:id="0" w:name="_GoBack"/>
-            <w:bookmarkEnd w:id="0"/>
-          </w:p>
-        </w:tc>
-        <w:tc>
-          <w:tcPr>
-            <w:tcW w:w="2693" w:type="dxa"/>
+              <w:rPr>
+                <w:szCs w:val="24"/>
+              </w:rPr>
+            </w:pPr>
+            <w:r>
+              <w:t xml:space="preserve">Wood </w:t>
+            </w:r>
+            <w:r>
+              <w:t>et al.</w:t>
+            </w:r>
+            <w:r>
+              <w:t xml:space="preserve"> (2013)</w:t>
+            </w:r>
+          </w:p>
+        </w:tc>
+        <w:tc>
+          <w:tcPr>
+            <w:tcW w:w="2565" w:type="dxa"/>
             <w:tcBorders>
               <w:top w:val="nil"/>
               <w:left w:val="nil"/>
@@ -4144,7 +4360,6 @@
             </w:tcBorders>
             <w:shd w:val="clear" w:color="auto" w:fill="auto"/>
             <w:noWrap/>
-            <w:vAlign w:val="center"/>
             <w:hideMark/>
           </w:tcPr>
           <w:p>
@@ -4168,10 +4383,22 @@
               <w:t>Phonological skills</w:t>
             </w:r>
           </w:p>
-        </w:tc>
-        <w:tc>
-          <w:tcPr>
-            <w:tcW w:w="3383" w:type="dxa"/>
+          <w:p>
+            <w:pPr>
+              <w:spacing w:line="240" w:lineRule="auto"/>
+              <w:jc w:val="center"/>
+              <w:rPr>
+                <w:rFonts w:eastAsia="Times New Roman"/>
+                <w:color w:val="000000"/>
+                <w:szCs w:val="24"/>
+                <w:lang w:val="en-US"/>
+              </w:rPr>
+            </w:pPr>
+          </w:p>
+        </w:tc>
+        <w:tc>
+          <w:tcPr>
+            <w:tcW w:w="3222" w:type="dxa"/>
             <w:tcBorders>
               <w:top w:val="nil"/>
               <w:left w:val="nil"/>
@@ -4180,7 +4407,6 @@
             </w:tcBorders>
             <w:shd w:val="clear" w:color="auto" w:fill="auto"/>
             <w:noWrap/>
-            <w:vAlign w:val="center"/>
             <w:hideMark/>
           </w:tcPr>
           <w:p>
@@ -4207,7 +4433,7 @@
         </w:tc>
         <w:tc>
           <w:tcPr>
-            <w:tcW w:w="2643" w:type="dxa"/>
+            <w:tcW w:w="2517" w:type="dxa"/>
             <w:tcBorders>
               <w:top w:val="nil"/>
               <w:left w:val="nil"/>
@@ -4216,7 +4442,6 @@
             </w:tcBorders>
             <w:shd w:val="clear" w:color="auto" w:fill="auto"/>
             <w:noWrap/>
-            <w:vAlign w:val="center"/>
             <w:hideMark/>
           </w:tcPr>
           <w:p>
@@ -4243,7 +4468,7 @@
         </w:tc>
         <w:tc>
           <w:tcPr>
-            <w:tcW w:w="2643" w:type="dxa"/>
+            <w:tcW w:w="2517" w:type="dxa"/>
             <w:tcBorders>
               <w:top w:val="nil"/>
               <w:left w:val="nil"/>
@@ -4252,7 +4477,6 @@
             </w:tcBorders>
             <w:shd w:val="clear" w:color="auto" w:fill="auto"/>
             <w:noWrap/>
-            <w:vAlign w:val="center"/>
             <w:hideMark/>
           </w:tcPr>
           <w:p>
@@ -4286,6 +4510,37 @@
           <w:lang w:val="en-US"/>
         </w:rPr>
       </w:pPr>
+      <w:r>
+        <w:rPr>
+          <w:szCs w:val="24"/>
+          <w:lang w:val="en-US"/>
+        </w:rPr>
+        <w:t xml:space="preserve">Note. </w:t>
+      </w:r>
+      <w:proofErr w:type="spellStart"/>
+      <w:r>
+        <w:rPr>
+          <w:szCs w:val="24"/>
+          <w:vertAlign w:val="superscript"/>
+          <w:lang w:val="en-US"/>
+        </w:rPr>
+        <w:t>a</w:t>
+      </w:r>
+      <w:r>
+        <w:rPr>
+          <w:szCs w:val="24"/>
+          <w:lang w:val="en-US"/>
+        </w:rPr>
+        <w:t>Both</w:t>
+      </w:r>
+      <w:proofErr w:type="spellEnd"/>
+      <w:r>
+        <w:rPr>
+          <w:szCs w:val="24"/>
+          <w:lang w:val="en-US"/>
+        </w:rPr>
+        <w:t xml:space="preserve"> are reported in the same article but as different studies.</w:t>
+      </w:r>
     </w:p>
     <w:sectPr>
       <w:pgSz w:w="15840" w:h="12240" w:orient="landscape"/>
@@ -5470,6 +5725,35 @@
       </w:numPr>
     </w:pPr>
   </w:style>
+  <w:style w:type="paragraph" w:styleId="BalloonText">
+    <w:name w:val="Balloon Text"/>
+    <w:basedOn w:val="Normal"/>
+    <w:link w:val="BalloonTextChar"/>
+    <w:uiPriority w:val="99"/>
+    <w:semiHidden/>
+    <w:unhideWhenUsed/>
+    <w:rsid w:val="00447976"/>
+    <w:pPr>
+      <w:spacing w:line="240" w:lineRule="auto"/>
+    </w:pPr>
+    <w:rPr>
+      <w:sz w:val="18"/>
+      <w:szCs w:val="18"/>
+    </w:rPr>
+  </w:style>
+  <w:style w:type="character" w:customStyle="1" w:styleId="BalloonTextChar">
+    <w:name w:val="Balloon Text Char"/>
+    <w:basedOn w:val="DefaultParagraphFont"/>
+    <w:link w:val="BalloonText"/>
+    <w:uiPriority w:val="99"/>
+    <w:semiHidden/>
+    <w:rsid w:val="00447976"/>
+    <w:rPr>
+      <w:sz w:val="18"/>
+      <w:szCs w:val="18"/>
+      <w:lang w:val="es-ES"/>
+    </w:rPr>
+  </w:style>
 </w:styles>
 </file>
 
@@ -5735,6 +6019,12 @@
 </file>
 
 <file path=customXml/item1.xml><?xml version="1.0" encoding="utf-8"?>
+<p:properties xmlns:p="http://schemas.microsoft.com/office/2006/metadata/properties" xmlns:xsi="http://www.w3.org/2001/XMLSchema-instance" xmlns:pc="http://schemas.microsoft.com/office/infopath/2007/PartnerControls">
+  <documentManagement/>
+</p:properties>
+</file>
+
+<file path=customXml/item2.xml><?xml version="1.0" encoding="utf-8"?>
 <ct:contentTypeSchema xmlns:ct="http://schemas.microsoft.com/office/2006/metadata/contentType" xmlns:ma="http://schemas.microsoft.com/office/2006/metadata/properties/metaAttributes" ct:_="" ma:_="" ma:contentTypeName="Document" ma:contentTypeID="0x010100099F4328816B724ABB65184634EDCB7A" ma:contentTypeVersion="4" ma:contentTypeDescription="Create a new document." ma:contentTypeScope="" ma:versionID="1bd4f96a89e0bf3f95a675bb701c673a">
   <xsd:schema xmlns:xsd="http://www.w3.org/2001/XMLSchema" xmlns:xs="http://www.w3.org/2001/XMLSchema" xmlns:p="http://schemas.microsoft.com/office/2006/metadata/properties" xmlns:ns2="17c5fd42-a044-4f07-a556-35a9304bdabd" targetNamespace="http://schemas.microsoft.com/office/2006/metadata/properties" ma:root="true" ma:fieldsID="0e0b4ba08ccf20d12e7907069f81316d" ns2:_="">
     <xsd:import namespace="17c5fd42-a044-4f07-a556-35a9304bdabd"/>
@@ -5880,7 +6170,7 @@
 </ct:contentTypeSchema>
 </file>
 
-<file path=customXml/item2.xml><?xml version="1.0" encoding="utf-8"?>
+<file path=customXml/item3.xml><?xml version="1.0" encoding="utf-8"?>
 <?mso-contentType ?>
 <FormTemplates xmlns="http://schemas.microsoft.com/sharepoint/v3/contenttype/forms">
   <Display>DocumentLibraryForm</Display>
@@ -5889,13 +6179,16 @@
 </FormTemplates>
 </file>
 
-<file path=customXml/item3.xml><?xml version="1.0" encoding="utf-8"?>
-<p:properties xmlns:p="http://schemas.microsoft.com/office/2006/metadata/properties" xmlns:xsi="http://www.w3.org/2001/XMLSchema-instance" xmlns:pc="http://schemas.microsoft.com/office/infopath/2007/PartnerControls">
-  <documentManagement/>
-</p:properties>
+<file path=customXml/itemProps1.xml><?xml version="1.0" encoding="utf-8"?>
+<ds:datastoreItem xmlns:ds="http://schemas.openxmlformats.org/officeDocument/2006/customXml" ds:itemID="{783C4FC5-63FA-4117-9C50-644815873CCD}">
+  <ds:schemaRefs>
+    <ds:schemaRef ds:uri="http://schemas.microsoft.com/office/2006/metadata/properties"/>
+    <ds:schemaRef ds:uri="http://schemas.microsoft.com/office/infopath/2007/PartnerControls"/>
+  </ds:schemaRefs>
+</ds:datastoreItem>
 </file>
 
-<file path=customXml/itemProps1.xml><?xml version="1.0" encoding="utf-8"?>
+<file path=customXml/itemProps2.xml><?xml version="1.0" encoding="utf-8"?>
 <ds:datastoreItem xmlns:ds="http://schemas.openxmlformats.org/officeDocument/2006/customXml" ds:itemID="{A84DC547-F110-4097-A065-6168D08D3E66}">
   <ds:schemaRefs>
     <ds:schemaRef ds:uri="http://schemas.microsoft.com/office/2006/metadata/contentType"/>
@@ -5913,19 +6206,10 @@
 </ds:datastoreItem>
 </file>
 
-<file path=customXml/itemProps2.xml><?xml version="1.0" encoding="utf-8"?>
+<file path=customXml/itemProps3.xml><?xml version="1.0" encoding="utf-8"?>
 <ds:datastoreItem xmlns:ds="http://schemas.openxmlformats.org/officeDocument/2006/customXml" ds:itemID="{15946579-FCAB-4B20-BCB9-A3F71C065B19}">
   <ds:schemaRefs>
     <ds:schemaRef ds:uri="http://schemas.microsoft.com/sharepoint/v3/contenttype/forms"/>
   </ds:schemaRefs>
 </ds:datastoreItem>
-</file>
-
-<file path=customXml/itemProps3.xml><?xml version="1.0" encoding="utf-8"?>
-<ds:datastoreItem xmlns:ds="http://schemas.openxmlformats.org/officeDocument/2006/customXml" ds:itemID="{783C4FC5-63FA-4117-9C50-644815873CCD}">
-  <ds:schemaRefs>
-    <ds:schemaRef ds:uri="http://schemas.microsoft.com/office/2006/metadata/properties"/>
-    <ds:schemaRef ds:uri="http://schemas.microsoft.com/office/infopath/2007/PartnerControls"/>
-  </ds:schemaRefs>
-</ds:datastoreItem>
 </file>
</xml_diff>